<commit_message>
Adding final details to Milestone 2 report
</commit_message>
<xml_diff>
--- a/Milestone 2.docx
+++ b/Milestone 2.docx
@@ -7,23 +7,391 @@
         <w:rPr>
           <w:b/>
           <w:bCs/>
-          <w:sz w:val="28"/>
-          <w:szCs w:val="36"/>
+          <w:sz w:val="40"/>
+          <w:szCs w:val="40"/>
         </w:rPr>
       </w:pPr>
       <w:r>
+        <w:rPr>
+          <w:b/>
+          <w:bCs/>
+          <w:sz w:val="40"/>
+          <w:szCs w:val="40"/>
+        </w:rPr>
+        <w:t>Milestone 2</w:t>
+      </w:r>
+    </w:p>
+    <w:p>
+      <w:r>
+        <w:t xml:space="preserve"> Team: Owen Randolph, Gabe Tharp, Marcos Fernandez</w:t>
+      </w:r>
+    </w:p>
+    <w:p/>
+    <w:p>
+      <w:pPr>
         <w:rPr>
           <w:b/>
           <w:bCs/>
           <w:sz w:val="28"/>
-          <w:szCs w:val="36"/>
         </w:rPr>
-        <w:t>Milestone 2</w:t>
-      </w:r>
-    </w:p>
-    <w:p>
-      <w:r>
-        <w:t xml:space="preserve"> Team: Owen Randolph, Gabe Tharp, Marcos Fernandez</w:t>
+      </w:pPr>
+      <w:r>
+        <w:rPr>
+          <w:b/>
+          <w:bCs/>
+          <w:sz w:val="28"/>
+        </w:rPr>
+        <w:t>1. Conceptual Schema &amp; Diagram</w:t>
+      </w:r>
+      <w:r>
+        <w:rPr>
+          <w:b/>
+          <w:bCs/>
+          <w:sz w:val="28"/>
+        </w:rPr>
+        <w:t>:</w:t>
+      </w:r>
+    </w:p>
+    <w:p>
+      <w:r>
+        <w:rPr>
+          <w:noProof/>
+        </w:rPr>
+        <w:drawing>
+          <wp:inline distT="0" distB="0" distL="0" distR="0" wp14:anchorId="5B1EEC7F" wp14:editId="4C639D60">
+            <wp:extent cx="5943600" cy="6545580"/>
+            <wp:effectExtent l="0" t="0" r="0" b="7620"/>
+            <wp:docPr id="1809882237" name="Picture 1"/>
+            <wp:cNvGraphicFramePr>
+              <a:graphicFrameLocks xmlns:a="http://schemas.openxmlformats.org/drawingml/2006/main" noChangeAspect="1"/>
+            </wp:cNvGraphicFramePr>
+            <a:graphic xmlns:a="http://schemas.openxmlformats.org/drawingml/2006/main">
+              <a:graphicData uri="http://schemas.openxmlformats.org/drawingml/2006/picture">
+                <pic:pic xmlns:pic="http://schemas.openxmlformats.org/drawingml/2006/picture">
+                  <pic:nvPicPr>
+                    <pic:cNvPr id="0" name="Picture 1"/>
+                    <pic:cNvPicPr>
+                      <a:picLocks noChangeAspect="1" noChangeArrowheads="1"/>
+                    </pic:cNvPicPr>
+                  </pic:nvPicPr>
+                  <pic:blipFill>
+                    <a:blip r:embed="rId5">
+                      <a:extLst>
+                        <a:ext uri="{28A0092B-C50C-407E-A947-70E740481C1C}">
+                          <a14:useLocalDpi xmlns:a14="http://schemas.microsoft.com/office/drawing/2010/main" val="0"/>
+                        </a:ext>
+                      </a:extLst>
+                    </a:blip>
+                    <a:srcRect/>
+                    <a:stretch>
+                      <a:fillRect/>
+                    </a:stretch>
+                  </pic:blipFill>
+                  <pic:spPr bwMode="auto">
+                    <a:xfrm>
+                      <a:off x="0" y="0"/>
+                      <a:ext cx="5943600" cy="6545580"/>
+                    </a:xfrm>
+                    <a:prstGeom prst="rect">
+                      <a:avLst/>
+                    </a:prstGeom>
+                    <a:noFill/>
+                    <a:ln>
+                      <a:noFill/>
+                    </a:ln>
+                  </pic:spPr>
+                </pic:pic>
+              </a:graphicData>
+            </a:graphic>
+          </wp:inline>
+        </w:drawing>
+      </w:r>
+    </w:p>
+    <w:p/>
+    <w:p>
+      <w:r>
+        <w:lastRenderedPageBreak/>
+        <w:t>After normalization we have 7 different tables:</w:t>
+      </w:r>
+    </w:p>
+    <w:p>
+      <w:pPr>
+        <w:pStyle w:val="ListParagraph"/>
+        <w:numPr>
+          <w:ilvl w:val="0"/>
+          <w:numId w:val="5"/>
+        </w:numPr>
+      </w:pPr>
+      <w:r>
+        <w:t xml:space="preserve">Orders: Holds records for unique orders. </w:t>
+      </w:r>
+    </w:p>
+    <w:p>
+      <w:pPr>
+        <w:pStyle w:val="ListParagraph"/>
+      </w:pPr>
+      <w:r>
+        <w:t>Relationships/Cardinalities:</w:t>
+      </w:r>
+    </w:p>
+    <w:p>
+      <w:pPr>
+        <w:pStyle w:val="ListParagraph"/>
+      </w:pPr>
+      <w:r>
+        <w:t xml:space="preserve">With Customers – Many-To-One (Many orders to a single customer, 1 customer per order) </w:t>
+      </w:r>
+    </w:p>
+    <w:p>
+      <w:pPr>
+        <w:pStyle w:val="ListParagraph"/>
+      </w:pPr>
+      <w:r>
+        <w:t>With Locations – Many-To-One (Many orders to a single location, 1 location per order)</w:t>
+      </w:r>
+    </w:p>
+    <w:p>
+      <w:pPr>
+        <w:pStyle w:val="ListParagraph"/>
+      </w:pPr>
+      <w:r>
+        <w:t>With Order_Details -One-To-Many (One order to a single order_details, many order_details per order)</w:t>
+      </w:r>
+    </w:p>
+    <w:p>
+      <w:pPr>
+        <w:pStyle w:val="ListParagraph"/>
+      </w:pPr>
+    </w:p>
+    <w:p>
+      <w:pPr>
+        <w:pStyle w:val="ListParagraph"/>
+        <w:numPr>
+          <w:ilvl w:val="0"/>
+          <w:numId w:val="5"/>
+        </w:numPr>
+      </w:pPr>
+      <w:r>
+        <w:t>Customers</w:t>
+      </w:r>
+      <w:r>
+        <w:t>: Holds records for unique customers.</w:t>
+      </w:r>
+    </w:p>
+    <w:p>
+      <w:pPr>
+        <w:pStyle w:val="ListParagraph"/>
+      </w:pPr>
+      <w:r>
+        <w:t>Relationships/Cardinalities:</w:t>
+      </w:r>
+    </w:p>
+    <w:p>
+      <w:pPr>
+        <w:pStyle w:val="ListParagraph"/>
+      </w:pPr>
+      <w:r>
+        <w:t>With Orders – One-To-Many (One customer to a single order, many orders per customer)</w:t>
+      </w:r>
+    </w:p>
+    <w:p>
+      <w:pPr>
+        <w:pStyle w:val="ListParagraph"/>
+      </w:pPr>
+    </w:p>
+    <w:p>
+      <w:pPr>
+        <w:pStyle w:val="ListParagraph"/>
+        <w:numPr>
+          <w:ilvl w:val="0"/>
+          <w:numId w:val="5"/>
+        </w:numPr>
+      </w:pPr>
+      <w:r>
+        <w:t>Locations: Holds records for unique locations.</w:t>
+      </w:r>
+    </w:p>
+    <w:p>
+      <w:pPr>
+        <w:pStyle w:val="ListParagraph"/>
+      </w:pPr>
+      <w:r>
+        <w:t>Relationships/Cardinalities:</w:t>
+      </w:r>
+    </w:p>
+    <w:p>
+      <w:pPr>
+        <w:pStyle w:val="ListParagraph"/>
+      </w:pPr>
+      <w:r>
+        <w:t>With Orders – One-To-Many (One location to a single order, many orders per location)</w:t>
+      </w:r>
+    </w:p>
+    <w:p>
+      <w:pPr>
+        <w:pStyle w:val="ListParagraph"/>
+      </w:pPr>
+    </w:p>
+    <w:p>
+      <w:pPr>
+        <w:pStyle w:val="ListParagraph"/>
+        <w:numPr>
+          <w:ilvl w:val="0"/>
+          <w:numId w:val="5"/>
+        </w:numPr>
+      </w:pPr>
+      <w:r>
+        <w:t>Order_Details: Holds the records for the details of each order.</w:t>
+      </w:r>
+    </w:p>
+    <w:p>
+      <w:pPr>
+        <w:pStyle w:val="ListParagraph"/>
+      </w:pPr>
+      <w:r>
+        <w:t>Relationships/Cardinalities:</w:t>
+      </w:r>
+    </w:p>
+    <w:p>
+      <w:pPr>
+        <w:pStyle w:val="ListParagraph"/>
+      </w:pPr>
+      <w:r>
+        <w:t>With Orders - Many-To-One (Many order_details to a single order, 1 order per order_detail)</w:t>
+      </w:r>
+    </w:p>
+    <w:p>
+      <w:pPr>
+        <w:pStyle w:val="ListParagraph"/>
+      </w:pPr>
+      <w:r>
+        <w:t>With Products – Many-To-One (Many order_details to a single product, 1 product per order_detail)</w:t>
+      </w:r>
+    </w:p>
+    <w:p>
+      <w:pPr>
+        <w:pStyle w:val="ListParagraph"/>
+      </w:pPr>
+    </w:p>
+    <w:p>
+      <w:pPr>
+        <w:pStyle w:val="ListParagraph"/>
+        <w:numPr>
+          <w:ilvl w:val="0"/>
+          <w:numId w:val="5"/>
+        </w:numPr>
+      </w:pPr>
+      <w:r>
+        <w:t>Products: Holds records for unique products.</w:t>
+      </w:r>
+    </w:p>
+    <w:p>
+      <w:pPr>
+        <w:pStyle w:val="ListParagraph"/>
+      </w:pPr>
+      <w:r>
+        <w:t>Relationships/Cardinalities:</w:t>
+      </w:r>
+    </w:p>
+    <w:p>
+      <w:pPr>
+        <w:pStyle w:val="ListParagraph"/>
+      </w:pPr>
+      <w:r>
+        <w:t>With Order_details – One-To-Many (One product to a single order_detail, many order_detail per customer)</w:t>
+      </w:r>
+    </w:p>
+    <w:p>
+      <w:pPr>
+        <w:pStyle w:val="ListParagraph"/>
+      </w:pPr>
+      <w:r>
+        <w:t>With Subcategories – Many-To-One (Many products to a single subcategory, 1 subcategory per product)</w:t>
+      </w:r>
+    </w:p>
+    <w:p>
+      <w:pPr>
+        <w:pStyle w:val="ListParagraph"/>
+      </w:pPr>
+    </w:p>
+    <w:p>
+      <w:pPr>
+        <w:pStyle w:val="ListParagraph"/>
+        <w:numPr>
+          <w:ilvl w:val="0"/>
+          <w:numId w:val="5"/>
+        </w:numPr>
+      </w:pPr>
+      <w:r>
+        <w:t>Subcategories: Holds records for unique product subcategories.</w:t>
+      </w:r>
+    </w:p>
+    <w:p>
+      <w:pPr>
+        <w:pStyle w:val="ListParagraph"/>
+      </w:pPr>
+      <w:r>
+        <w:t>Relationships/Cardinalities:</w:t>
+      </w:r>
+    </w:p>
+    <w:p>
+      <w:pPr>
+        <w:pStyle w:val="ListParagraph"/>
+      </w:pPr>
+      <w:r>
+        <w:t>With Products - One-To-Many (One subcategory to a single product, many products per subcategory)</w:t>
+      </w:r>
+    </w:p>
+    <w:p>
+      <w:pPr>
+        <w:pStyle w:val="ListParagraph"/>
+      </w:pPr>
+      <w:r>
+        <w:t>With Categories – Many-To-One (Many subcategories to a single category, 1 category per subcategories)</w:t>
+      </w:r>
+    </w:p>
+    <w:p>
+      <w:pPr>
+        <w:pStyle w:val="ListParagraph"/>
+      </w:pPr>
+    </w:p>
+    <w:p>
+      <w:pPr>
+        <w:pStyle w:val="ListParagraph"/>
+        <w:numPr>
+          <w:ilvl w:val="0"/>
+          <w:numId w:val="5"/>
+        </w:numPr>
+      </w:pPr>
+      <w:r>
+        <w:t>Categories: Holds records for unique product categories.</w:t>
+      </w:r>
+    </w:p>
+    <w:p>
+      <w:pPr>
+        <w:pStyle w:val="ListParagraph"/>
+      </w:pPr>
+      <w:r>
+        <w:t>Relationships/Cardinalities:</w:t>
+      </w:r>
+    </w:p>
+    <w:p>
+      <w:pPr>
+        <w:pStyle w:val="ListParagraph"/>
+      </w:pPr>
+      <w:r>
+        <w:t>With Subcategories – One-To-Many (One category to a single subcategory, many subcategories per category)</w:t>
+      </w:r>
+    </w:p>
+    <w:p>
+      <w:pPr>
+        <w:pStyle w:val="ListParagraph"/>
+      </w:pPr>
+    </w:p>
+    <w:p/>
+    <w:p>
+      <w:r>
+        <w:t>Here are the steps taken to reach these tables and the reason behind the steps taken:</w:t>
       </w:r>
     </w:p>
     <w:p/>
@@ -48,15 +416,7 @@
         <w:t xml:space="preserve"> date format in CSV file from MM/DD/YYYY to YYYY-MM-DD in Order Date and Ship Date columns</w:t>
       </w:r>
       <w:r>
-        <w:t xml:space="preserve"> doesn’t work.  Windows reverts to the MM/DD/YYYY date format even after saving.  This </w:t>
-      </w:r>
-      <w:proofErr w:type="gramStart"/>
-      <w:r>
-        <w:t>has to</w:t>
-      </w:r>
-      <w:proofErr w:type="gramEnd"/>
-      <w:r>
-        <w:t xml:space="preserve"> be done</w:t>
+        <w:t xml:space="preserve"> doesn’t work.  Windows reverts to the MM/DD/YYYY date format even after saving.  This has to be done</w:t>
       </w:r>
       <w:r>
         <w:t xml:space="preserve"> using Python code in a Jupyter notebook and pushed directly into MySQL Workbench using a connector (see Jupyter notebook)</w:t>
@@ -89,6 +449,9 @@
         <w:ind w:left="360"/>
       </w:pPr>
       <w:r>
+        <w:rPr>
+          <w:noProof/>
+        </w:rPr>
         <w:drawing>
           <wp:inline distT="0" distB="0" distL="0" distR="0" wp14:anchorId="64FE2F4F" wp14:editId="01DC0828">
             <wp:extent cx="5943600" cy="1485900"/>
@@ -105,7 +468,7 @@
                     <pic:cNvPicPr/>
                   </pic:nvPicPr>
                   <pic:blipFill>
-                    <a:blip r:embed="rId5"/>
+                    <a:blip r:embed="rId6"/>
                     <a:stretch>
                       <a:fillRect/>
                     </a:stretch>
@@ -136,6 +499,9 @@
         <w:pStyle w:val="ListParagraph"/>
       </w:pPr>
       <w:r>
+        <w:rPr>
+          <w:noProof/>
+        </w:rPr>
         <w:drawing>
           <wp:inline distT="0" distB="0" distL="0" distR="0" wp14:anchorId="1BA2EA2D" wp14:editId="63285F54">
             <wp:extent cx="2067213" cy="3353268"/>
@@ -152,7 +518,7 @@
                     <pic:cNvPicPr/>
                   </pic:nvPicPr>
                   <pic:blipFill>
-                    <a:blip r:embed="rId6"/>
+                    <a:blip r:embed="rId7"/>
                     <a:stretch>
                       <a:fillRect/>
                     </a:stretch>
@@ -196,6 +562,9 @@
         <w:pStyle w:val="ListParagraph"/>
       </w:pPr>
       <w:r>
+        <w:rPr>
+          <w:noProof/>
+        </w:rPr>
         <w:lastRenderedPageBreak/>
         <w:drawing>
           <wp:inline distT="0" distB="0" distL="0" distR="0" wp14:anchorId="35F8D53B" wp14:editId="355FF76C">
@@ -213,7 +582,7 @@
                     <pic:cNvPicPr/>
                   </pic:nvPicPr>
                   <pic:blipFill>
-                    <a:blip r:embed="rId7"/>
+                    <a:blip r:embed="rId8"/>
                     <a:stretch>
                       <a:fillRect/>
                     </a:stretch>
@@ -311,27 +680,22 @@
         </w:numPr>
       </w:pPr>
       <w:r>
-        <w:t xml:space="preserve">Load data into MySQL workbench table and test to make sure it worked smoothly by checking the number of rows and </w:t>
-      </w:r>
-      <w:proofErr w:type="gramStart"/>
-      <w:r>
-        <w:t>trying</w:t>
-      </w:r>
-      <w:proofErr w:type="gramEnd"/>
-      <w:r>
-        <w:t xml:space="preserve"> a test query.</w:t>
-      </w:r>
-    </w:p>
-    <w:p>
-      <w:pPr>
-        <w:pStyle w:val="ListParagraph"/>
-      </w:pPr>
-    </w:p>
-    <w:p>
-      <w:pPr>
-        <w:pStyle w:val="ListParagraph"/>
-      </w:pPr>
-      <w:r>
+        <w:t>Load data into MySQL workbench table and test to make sure it worked smoothly by checking the number of rows and trying a test query.</w:t>
+      </w:r>
+    </w:p>
+    <w:p>
+      <w:pPr>
+        <w:pStyle w:val="ListParagraph"/>
+      </w:pPr>
+    </w:p>
+    <w:p>
+      <w:pPr>
+        <w:pStyle w:val="ListParagraph"/>
+      </w:pPr>
+      <w:r>
+        <w:rPr>
+          <w:noProof/>
+        </w:rPr>
         <w:drawing>
           <wp:inline distT="0" distB="0" distL="0" distR="0" wp14:anchorId="5E5E94D0" wp14:editId="780DFD79">
             <wp:extent cx="5943600" cy="893445"/>
@@ -348,7 +712,7 @@
                     <pic:cNvPicPr/>
                   </pic:nvPicPr>
                   <pic:blipFill>
-                    <a:blip r:embed="rId8"/>
+                    <a:blip r:embed="rId9"/>
                     <a:stretch>
                       <a:fillRect/>
                     </a:stretch>
@@ -400,15 +764,7 @@
         </w:numPr>
       </w:pPr>
       <w:r>
-        <w:t>1</w:t>
-      </w:r>
-      <w:proofErr w:type="gramStart"/>
-      <w:r>
-        <w:t>NF :</w:t>
-      </w:r>
-      <w:proofErr w:type="gramEnd"/>
-      <w:r>
-        <w:t xml:space="preserve"> </w:t>
+        <w:t xml:space="preserve">1NF : </w:t>
       </w:r>
       <w:r>
         <w:t>a table is normalized to the first form if each column has individual values</w:t>
@@ -424,15 +780,7 @@
         <w:t>These were satisfied when we created the database</w:t>
       </w:r>
       <w:r>
-        <w:t xml:space="preserve">.  To check for </w:t>
-      </w:r>
-      <w:proofErr w:type="gramStart"/>
-      <w:r>
-        <w:t>these</w:t>
-      </w:r>
-      <w:proofErr w:type="gramEnd"/>
-      <w:r>
-        <w:t xml:space="preserve"> we use a Python for-loop that checks all values for </w:t>
+        <w:t xml:space="preserve">.  To check for these we use a Python for-loop that checks all values for </w:t>
       </w:r>
       <w:r>
         <w:t>commas or colons</w:t>
@@ -488,18 +836,10 @@
         <w:t xml:space="preserve">it satisfies 1NF and has no partial dependencies.  </w:t>
       </w:r>
       <w:r>
-        <w:t xml:space="preserve">This is </w:t>
-      </w:r>
-      <w:proofErr w:type="gramStart"/>
-      <w:r>
-        <w:t>satis</w:t>
-      </w:r>
-      <w:r>
-        <w:t>fied</w:t>
-      </w:r>
-      <w:proofErr w:type="gramEnd"/>
-      <w:r>
-        <w:t xml:space="preserve"> when the non-key columns are completely dependent on the entire primary key</w:t>
+        <w:t>This is satis</w:t>
+      </w:r>
+      <w:r>
+        <w:t>fied when the non-key columns are completely dependent on the entire primary key</w:t>
       </w:r>
       <w:r>
         <w:t>.</w:t>
@@ -647,15 +987,7 @@
         <w:t>, meaning there are no non-primary key fields what are reliant on only the primary key</w:t>
       </w:r>
       <w:r>
-        <w:t xml:space="preserve">.  Foreign keys </w:t>
-      </w:r>
-      <w:proofErr w:type="gramStart"/>
-      <w:r>
-        <w:t>have to</w:t>
-      </w:r>
-      <w:proofErr w:type="gramEnd"/>
-      <w:r>
-        <w:t xml:space="preserve"> also be added for the new tables</w:t>
+        <w:t>.  Foreign keys have to also be added for the new tables</w:t>
       </w:r>
       <w:r>
         <w:t>:</w:t>
@@ -676,15 +1008,7 @@
         </w:numPr>
       </w:pPr>
       <w:r>
-        <w:t xml:space="preserve">In </w:t>
-      </w:r>
-      <w:proofErr w:type="gramStart"/>
-      <w:r>
-        <w:t>Products</w:t>
-      </w:r>
-      <w:proofErr w:type="gramEnd"/>
-      <w:r>
-        <w:t xml:space="preserve"> table, </w:t>
+        <w:t xml:space="preserve">In Products table, </w:t>
       </w:r>
       <w:r>
         <w:t>Sub-Category is dependent on Category,</w:t>
@@ -705,17 +1029,1763 @@
         </w:numPr>
       </w:pPr>
       <w:r>
-        <w:t xml:space="preserve">We </w:t>
-      </w:r>
-      <w:proofErr w:type="gramStart"/>
-      <w:r>
-        <w:t>create</w:t>
-      </w:r>
-      <w:proofErr w:type="gramEnd"/>
-      <w:r>
-        <w:t xml:space="preserve"> a new table called Locations because Postal code is dependent on region</w:t>
-      </w:r>
-    </w:p>
+        <w:t>We create a new table called Locations because Postal code is dependent on region</w:t>
+      </w:r>
+    </w:p>
+    <w:p/>
+    <w:p>
+      <w:r>
+        <w:rPr>
+          <w:b/>
+          <w:bCs/>
+          <w:sz w:val="28"/>
+        </w:rPr>
+        <w:t>2. Data Constraints</w:t>
+      </w:r>
+      <w:r>
+        <w:rPr>
+          <w:b/>
+          <w:bCs/>
+          <w:sz w:val="28"/>
+        </w:rPr>
+        <w:t>:</w:t>
+      </w:r>
+    </w:p>
+    <w:p>
+      <w:pPr>
+        <w:pStyle w:val="ListParagraph"/>
+        <w:numPr>
+          <w:ilvl w:val="0"/>
+          <w:numId w:val="6"/>
+        </w:numPr>
+      </w:pPr>
+      <w:r>
+        <w:t>Orders:</w:t>
+      </w:r>
+    </w:p>
+    <w:p>
+      <w:pPr>
+        <w:pStyle w:val="ListParagraph"/>
+      </w:pPr>
+      <w:r>
+        <w:t xml:space="preserve">- </w:t>
+      </w:r>
+      <w:r>
+        <w:t>Customer_ID</w:t>
+      </w:r>
+      <w:r>
+        <w:t xml:space="preserve"> is a foreign key that references the Customers table and therefore cannot be null.</w:t>
+      </w:r>
+    </w:p>
+    <w:p>
+      <w:pPr>
+        <w:pStyle w:val="ListParagraph"/>
+      </w:pPr>
+      <w:r>
+        <w:t xml:space="preserve">- </w:t>
+      </w:r>
+      <w:r>
+        <w:t>Postal_Code</w:t>
+      </w:r>
+      <w:r>
+        <w:t xml:space="preserve"> is a foreign key that references the Locations table and therefore cannot be null.</w:t>
+      </w:r>
+    </w:p>
+    <w:p>
+      <w:pPr>
+        <w:pStyle w:val="ListParagraph"/>
+      </w:pPr>
+    </w:p>
+    <w:p>
+      <w:pPr>
+        <w:pStyle w:val="ListParagraph"/>
+        <w:numPr>
+          <w:ilvl w:val="0"/>
+          <w:numId w:val="6"/>
+        </w:numPr>
+      </w:pPr>
+      <w:r>
+        <w:t xml:space="preserve">Customers: </w:t>
+      </w:r>
+    </w:p>
+    <w:p>
+      <w:pPr>
+        <w:pStyle w:val="ListParagraph"/>
+      </w:pPr>
+      <w:r>
+        <w:t xml:space="preserve">- </w:t>
+      </w:r>
+      <w:r>
+        <w:t>Customer_Name</w:t>
+      </w:r>
+      <w:r>
+        <w:t xml:space="preserve"> must be Unique and Not Null as this represents real customers which we must be able to identify so it must not be null and must be unique.</w:t>
+      </w:r>
+    </w:p>
+    <w:p>
+      <w:pPr>
+        <w:pStyle w:val="ListParagraph"/>
+      </w:pPr>
+    </w:p>
+    <w:p>
+      <w:pPr>
+        <w:pStyle w:val="ListParagraph"/>
+        <w:numPr>
+          <w:ilvl w:val="0"/>
+          <w:numId w:val="6"/>
+        </w:numPr>
+      </w:pPr>
+      <w:r>
+        <w:t xml:space="preserve">Locations: </w:t>
+      </w:r>
+    </w:p>
+    <w:p>
+      <w:pPr>
+        <w:pStyle w:val="ListParagraph"/>
+      </w:pPr>
+      <w:r>
+        <w:lastRenderedPageBreak/>
+        <w:t xml:space="preserve">- </w:t>
+      </w:r>
+      <w:r>
+        <w:t>Region</w:t>
+      </w:r>
+      <w:r>
+        <w:t xml:space="preserve"> must be Unique and Not Null as every zip code must be associated with a region.</w:t>
+      </w:r>
+    </w:p>
+    <w:p>
+      <w:pPr>
+        <w:pStyle w:val="ListParagraph"/>
+      </w:pPr>
+    </w:p>
+    <w:p>
+      <w:pPr>
+        <w:pStyle w:val="ListParagraph"/>
+        <w:numPr>
+          <w:ilvl w:val="0"/>
+          <w:numId w:val="6"/>
+        </w:numPr>
+      </w:pPr>
+      <w:r>
+        <w:t xml:space="preserve">Order_Details: </w:t>
+      </w:r>
+    </w:p>
+    <w:p>
+      <w:pPr>
+        <w:pStyle w:val="ListParagraph"/>
+      </w:pPr>
+      <w:r>
+        <w:t xml:space="preserve">- </w:t>
+      </w:r>
+      <w:r>
+        <w:t>Order_ID</w:t>
+      </w:r>
+      <w:r>
+        <w:t xml:space="preserve"> &amp;</w:t>
+      </w:r>
+      <w:r>
+        <w:t xml:space="preserve"> Product_ID</w:t>
+      </w:r>
+      <w:r>
+        <w:t xml:space="preserve"> make a combination primary key so each can be duplicated but the combination must be unique.</w:t>
+      </w:r>
+    </w:p>
+    <w:p>
+      <w:pPr>
+        <w:pStyle w:val="ListParagraph"/>
+      </w:pPr>
+      <w:r>
+        <w:t xml:space="preserve">- </w:t>
+      </w:r>
+      <w:r>
+        <w:t>Order_ID</w:t>
+      </w:r>
+      <w:r>
+        <w:t xml:space="preserve"> is a foreign key that references the Orders table and therefore cannot be null.</w:t>
+      </w:r>
+    </w:p>
+    <w:p>
+      <w:pPr>
+        <w:pStyle w:val="ListParagraph"/>
+      </w:pPr>
+      <w:r>
+        <w:t xml:space="preserve">- </w:t>
+      </w:r>
+      <w:r>
+        <w:t>Product_ID</w:t>
+      </w:r>
+      <w:r>
+        <w:t xml:space="preserve"> is a foreign key that references the Products table and therefore cannot be null.</w:t>
+      </w:r>
+    </w:p>
+    <w:p>
+      <w:pPr>
+        <w:pStyle w:val="ListParagraph"/>
+      </w:pPr>
+      <w:r>
+        <w:t>-Quantity must not be Null as we need to know how much of the product was sold.</w:t>
+      </w:r>
+    </w:p>
+    <w:p>
+      <w:pPr>
+        <w:pStyle w:val="ListParagraph"/>
+      </w:pPr>
+    </w:p>
+    <w:p>
+      <w:pPr>
+        <w:pStyle w:val="ListParagraph"/>
+        <w:numPr>
+          <w:ilvl w:val="0"/>
+          <w:numId w:val="6"/>
+        </w:numPr>
+      </w:pPr>
+      <w:r>
+        <w:t xml:space="preserve">Products: </w:t>
+      </w:r>
+    </w:p>
+    <w:p>
+      <w:pPr>
+        <w:pStyle w:val="ListParagraph"/>
+      </w:pPr>
+      <w:r>
+        <w:t xml:space="preserve">- </w:t>
+      </w:r>
+      <w:r>
+        <w:t>Product_Name</w:t>
+      </w:r>
+      <w:r>
+        <w:t xml:space="preserve"> must be Unique and Not Null as this represents the real product and therefore it must be identified with a name.</w:t>
+      </w:r>
+    </w:p>
+    <w:p>
+      <w:pPr>
+        <w:pStyle w:val="ListParagraph"/>
+      </w:pPr>
+      <w:r>
+        <w:t xml:space="preserve">- </w:t>
+      </w:r>
+      <w:r>
+        <w:t>SubCategory_ID</w:t>
+      </w:r>
+      <w:r>
+        <w:t xml:space="preserve"> is a foreign key that references the S</w:t>
+      </w:r>
+      <w:r>
+        <w:t>ubcategories</w:t>
+      </w:r>
+      <w:r>
+        <w:t xml:space="preserve"> table and therefore cannot be null.</w:t>
+      </w:r>
+    </w:p>
+    <w:p>
+      <w:pPr>
+        <w:pStyle w:val="ListParagraph"/>
+      </w:pPr>
+    </w:p>
+    <w:p>
+      <w:pPr>
+        <w:pStyle w:val="ListParagraph"/>
+        <w:numPr>
+          <w:ilvl w:val="0"/>
+          <w:numId w:val="6"/>
+        </w:numPr>
+      </w:pPr>
+      <w:r>
+        <w:t>Subcategories:</w:t>
+      </w:r>
+    </w:p>
+    <w:p>
+      <w:pPr>
+        <w:pStyle w:val="ListParagraph"/>
+      </w:pPr>
+      <w:r>
+        <w:t xml:space="preserve">- </w:t>
+      </w:r>
+      <w:r>
+        <w:t>SubCategory_Name</w:t>
+      </w:r>
+      <w:r>
+        <w:t xml:space="preserve"> must be Unique and Not Null as this represents the unique subcategory that exists and therefore the tie to the category that the product is sorted into.</w:t>
+      </w:r>
+    </w:p>
+    <w:p>
+      <w:pPr>
+        <w:pStyle w:val="ListParagraph"/>
+      </w:pPr>
+      <w:r>
+        <w:t xml:space="preserve">- </w:t>
+      </w:r>
+      <w:r>
+        <w:t>Category_ID</w:t>
+      </w:r>
+      <w:r>
+        <w:t xml:space="preserve"> is a foreign key that references the Categories table and therefore cannot be null.</w:t>
+      </w:r>
+    </w:p>
+    <w:p>
+      <w:pPr>
+        <w:pStyle w:val="ListParagraph"/>
+      </w:pPr>
+    </w:p>
+    <w:p>
+      <w:pPr>
+        <w:pStyle w:val="ListParagraph"/>
+        <w:numPr>
+          <w:ilvl w:val="0"/>
+          <w:numId w:val="6"/>
+        </w:numPr>
+      </w:pPr>
+      <w:r>
+        <w:t xml:space="preserve">Categories: </w:t>
+      </w:r>
+    </w:p>
+    <w:p>
+      <w:pPr>
+        <w:pStyle w:val="ListParagraph"/>
+      </w:pPr>
+      <w:r>
+        <w:t xml:space="preserve">- </w:t>
+      </w:r>
+      <w:r>
+        <w:t>Category_Name</w:t>
+      </w:r>
+      <w:r>
+        <w:t xml:space="preserve"> must be Unique and Not Null as this represents a unique category that exists and must have a name so it can be attached to products.</w:t>
+      </w:r>
+    </w:p>
+    <w:p/>
+    <w:p>
+      <w:pPr>
+        <w:rPr>
+          <w:b/>
+          <w:bCs/>
+          <w:sz w:val="28"/>
+        </w:rPr>
+      </w:pPr>
+      <w:r>
+        <w:rPr>
+          <w:b/>
+          <w:bCs/>
+          <w:sz w:val="28"/>
+        </w:rPr>
+        <w:t>3. Database Creation &amp; Queries</w:t>
+      </w:r>
+      <w:r>
+        <w:rPr>
+          <w:b/>
+          <w:bCs/>
+          <w:sz w:val="28"/>
+        </w:rPr>
+        <w:t>:</w:t>
+      </w:r>
+    </w:p>
+    <w:p>
+      <w:r>
+        <w:t>Here we provide the queries used (Note that the queries also exist in the uploaded “Milestone 2 Script.sql”</w:t>
+      </w:r>
+    </w:p>
+    <w:p>
+      <w:r>
+        <w:t>Create your database, tables (or collections), keys/indexes, and initial dat</w:t>
+      </w:r>
+      <w:r>
+        <w:t>a:</w:t>
+      </w:r>
+    </w:p>
+    <w:p/>
+    <w:p>
+      <w:r>
+        <w:t>-- Create Inital Table schema from column headers - Gabe Tharp</w:t>
+      </w:r>
+    </w:p>
+    <w:p>
+      <w:r>
+        <w:t>CREATE TABLE ecommerce (</w:t>
+      </w:r>
+    </w:p>
+    <w:p>
+      <w:r>
+        <w:t xml:space="preserve">    Row_ID INT AUTO_INCREMENT PRIMARY KEY,</w:t>
+      </w:r>
+    </w:p>
+    <w:p>
+      <w:r>
+        <w:t xml:space="preserve">    Order_ID VARCHAR(14),</w:t>
+      </w:r>
+    </w:p>
+    <w:p>
+      <w:r>
+        <w:t xml:space="preserve">    Order_Date DATE,</w:t>
+      </w:r>
+    </w:p>
+    <w:p>
+      <w:r>
+        <w:tab/>
+        <w:t>Ship_Date DATE,</w:t>
+      </w:r>
+    </w:p>
+    <w:p>
+      <w:r>
+        <w:t xml:space="preserve">    Ship_Mode VARCHAR(14),</w:t>
+      </w:r>
+    </w:p>
+    <w:p>
+      <w:r>
+        <w:lastRenderedPageBreak/>
+        <w:t xml:space="preserve">    Customer_ID VARCHAR(11),</w:t>
+      </w:r>
+    </w:p>
+    <w:p>
+      <w:r>
+        <w:t xml:space="preserve">    Customer_Name VARCHAR(150),</w:t>
+      </w:r>
+    </w:p>
+    <w:p>
+      <w:r>
+        <w:t xml:space="preserve">    Segment VARCHAR(11),</w:t>
+      </w:r>
+    </w:p>
+    <w:p>
+      <w:r>
+        <w:t xml:space="preserve">    Country VARCHAR(13),</w:t>
+      </w:r>
+    </w:p>
+    <w:p>
+      <w:r>
+        <w:t xml:space="preserve">    City VARCHAR(17),</w:t>
+      </w:r>
+    </w:p>
+    <w:p>
+      <w:r>
+        <w:t xml:space="preserve">    State VARCHAR(20),</w:t>
+      </w:r>
+    </w:p>
+    <w:p>
+      <w:r>
+        <w:t xml:space="preserve">    Postal_Code VARCHAR(10),</w:t>
+      </w:r>
+    </w:p>
+    <w:p>
+      <w:r>
+        <w:t xml:space="preserve">    Region VARCHAR(7),</w:t>
+      </w:r>
+    </w:p>
+    <w:p>
+      <w:r>
+        <w:t xml:space="preserve">    Product_ID VARCHAR(15),</w:t>
+      </w:r>
+    </w:p>
+    <w:p>
+      <w:r>
+        <w:t xml:space="preserve">    Category VARCHAR(15),</w:t>
+      </w:r>
+    </w:p>
+    <w:p>
+      <w:r>
+        <w:t xml:space="preserve">    SubCategory VARCHAR(12),</w:t>
+      </w:r>
+    </w:p>
+    <w:p>
+      <w:r>
+        <w:t xml:space="preserve">    Product_Name VARCHAR(130),</w:t>
+      </w:r>
+    </w:p>
+    <w:p>
+      <w:r>
+        <w:t xml:space="preserve">    Sales DECIMAL(7,2),</w:t>
+      </w:r>
+    </w:p>
+    <w:p>
+      <w:r>
+        <w:t xml:space="preserve">    Quantity INT,</w:t>
+      </w:r>
+    </w:p>
+    <w:p>
+      <w:r>
+        <w:t xml:space="preserve">    Discount DECIMAL(3,2),</w:t>
+      </w:r>
+    </w:p>
+    <w:p>
+      <w:r>
+        <w:t xml:space="preserve">    Profit DECIMAL(7,2) </w:t>
+      </w:r>
+    </w:p>
+    <w:p>
+      <w:r>
+        <w:t>);</w:t>
+      </w:r>
+    </w:p>
+    <w:p/>
+    <w:p>
+      <w:r>
+        <w:t>-- Note: at this point we uploaded the data with the Python code (images in the appendix)</w:t>
+      </w:r>
+    </w:p>
+    <w:p/>
+    <w:p>
+      <w:r>
+        <w:t>-- Test that it uploaded - Gabe Tharp</w:t>
+      </w:r>
+    </w:p>
+    <w:p>
+      <w:r>
+        <w:t>SELECT * FROM ecommerce LIMIT 5;</w:t>
+      </w:r>
+    </w:p>
+    <w:p/>
+    <w:p>
+      <w:r>
+        <w:t>-- Create 2NF tables for normalization -- Owen Randolph</w:t>
+      </w:r>
+    </w:p>
+    <w:p>
+      <w:r>
+        <w:t>CREATE TABLE Customers (</w:t>
+      </w:r>
+    </w:p>
+    <w:p>
+      <w:r>
+        <w:t xml:space="preserve">    Customer_ID VARCHAR(11) PRIMARY KEY,</w:t>
+      </w:r>
+    </w:p>
+    <w:p>
+      <w:r>
+        <w:t xml:space="preserve">    Customer_Name VARCHAR(150) NOT NULL UNIQUE,</w:t>
+      </w:r>
+    </w:p>
+    <w:p>
+      <w:r>
+        <w:t xml:space="preserve">    Segment VARCHAR(11)</w:t>
+      </w:r>
+    </w:p>
+    <w:p>
+      <w:r>
+        <w:t>);</w:t>
+      </w:r>
+    </w:p>
+    <w:p/>
+    <w:p>
+      <w:r>
+        <w:t>CREATE TABLE Orders (</w:t>
+      </w:r>
+    </w:p>
+    <w:p>
+      <w:r>
+        <w:t xml:space="preserve">    Order_ID VARCHAR(14) PRIMARY KEY,</w:t>
+      </w:r>
+    </w:p>
+    <w:p>
+      <w:r>
+        <w:t xml:space="preserve">    Customer_ID VARCHAR(11),</w:t>
+      </w:r>
+    </w:p>
+    <w:p>
+      <w:r>
+        <w:t xml:space="preserve">    Order_Date DATE,</w:t>
+      </w:r>
+    </w:p>
+    <w:p>
+      <w:r>
+        <w:t xml:space="preserve">    Ship_Date DATE,</w:t>
+      </w:r>
+    </w:p>
+    <w:p>
+      <w:r>
+        <w:t xml:space="preserve">    Ship_Mode VARCHAR(14),</w:t>
+      </w:r>
+    </w:p>
+    <w:p>
+      <w:r>
+        <w:t xml:space="preserve">    Postal_Code VARCHAR(10),</w:t>
+      </w:r>
+    </w:p>
+    <w:p>
+      <w:r>
+        <w:t xml:space="preserve">    Region VARCHAR(7),</w:t>
+      </w:r>
+    </w:p>
+    <w:p>
+      <w:r>
+        <w:t xml:space="preserve">    FOREIGN KEY (Customer_ID) REFERENCES Customers(Customer_ID)</w:t>
+      </w:r>
+    </w:p>
+    <w:p>
+      <w:r>
+        <w:t>);</w:t>
+      </w:r>
+    </w:p>
+    <w:p/>
+    <w:p>
+      <w:r>
+        <w:t>CREATE TABLE Products (</w:t>
+      </w:r>
+    </w:p>
+    <w:p>
+      <w:r>
+        <w:t xml:space="preserve">    Product_ID VARCHAR(15) PRIMARY KEY,</w:t>
+      </w:r>
+    </w:p>
+    <w:p>
+      <w:r>
+        <w:t xml:space="preserve">    Product_Name VARCHAR(130) NOT NULL UNIQUE,</w:t>
+      </w:r>
+    </w:p>
+    <w:p>
+      <w:r>
+        <w:t xml:space="preserve">    Category VARCHAR(15),</w:t>
+      </w:r>
+    </w:p>
+    <w:p>
+      <w:r>
+        <w:t xml:space="preserve">    SubCategory VARCHAR(12)</w:t>
+      </w:r>
+    </w:p>
+    <w:p>
+      <w:r>
+        <w:t>);</w:t>
+      </w:r>
+    </w:p>
+    <w:p/>
+    <w:p>
+      <w:r>
+        <w:t>CREATE TABLE Order_Details (</w:t>
+      </w:r>
+    </w:p>
+    <w:p>
+      <w:r>
+        <w:t xml:space="preserve">    Order_ID VARCHAR(14),</w:t>
+      </w:r>
+    </w:p>
+    <w:p>
+      <w:r>
+        <w:t xml:space="preserve">    Product_ID VARCHAR(15),</w:t>
+      </w:r>
+    </w:p>
+    <w:p>
+      <w:r>
+        <w:t xml:space="preserve">    Quantity INT NOT NULL,</w:t>
+      </w:r>
+    </w:p>
+    <w:p>
+      <w:r>
+        <w:t xml:space="preserve">    Discount DECIMAL(3,2),</w:t>
+      </w:r>
+    </w:p>
+    <w:p>
+      <w:r>
+        <w:t xml:space="preserve">    Sales DECIMAL(7,2),</w:t>
+      </w:r>
+    </w:p>
+    <w:p>
+      <w:r>
+        <w:t xml:space="preserve">    Profit DECIMAL(7,2),</w:t>
+      </w:r>
+    </w:p>
+    <w:p>
+      <w:r>
+        <w:t xml:space="preserve">    PRIMARY KEY (Order_ID, Product_ID),</w:t>
+      </w:r>
+    </w:p>
+    <w:p>
+      <w:r>
+        <w:t xml:space="preserve">    FOREIGN KEY (Order_ID) REFERENCES Orders(Order_ID),</w:t>
+      </w:r>
+    </w:p>
+    <w:p>
+      <w:r>
+        <w:t xml:space="preserve">    FOREIGN KEY (Product_ID) REFERENCES Products(Product_ID)</w:t>
+      </w:r>
+    </w:p>
+    <w:p>
+      <w:r>
+        <w:lastRenderedPageBreak/>
+        <w:t>);</w:t>
+      </w:r>
+    </w:p>
+    <w:p>
+      <w:r>
+        <w:t>-- Add data to the new tables -  Owen Randolph</w:t>
+      </w:r>
+    </w:p>
+    <w:p>
+      <w:r>
+        <w:t>INSERT INTO Customers (Customer_ID, Customer_Name, Segment)</w:t>
+      </w:r>
+    </w:p>
+    <w:p>
+      <w:r>
+        <w:t>SELECT DISTINCT Customer_ID, Customer_Name, Segment</w:t>
+      </w:r>
+    </w:p>
+    <w:p>
+      <w:r>
+        <w:t>FROM ecommerce;</w:t>
+      </w:r>
+    </w:p>
+    <w:p/>
+    <w:p>
+      <w:r>
+        <w:t>INSERT INTO Orders (Order_ID, Customer_ID, Order_Date, Ship_Date, Ship_Mode, Postal_Code, Region)</w:t>
+      </w:r>
+    </w:p>
+    <w:p>
+      <w:r>
+        <w:t>SELECT DISTINCT Order_ID, Customer_ID, Order_Date, Ship_Date, Ship_Mode, Postal_Code, Region</w:t>
+      </w:r>
+    </w:p>
+    <w:p>
+      <w:r>
+        <w:t>FROM ecommerce;</w:t>
+      </w:r>
+    </w:p>
+    <w:p/>
+    <w:p>
+      <w:r>
+        <w:t>INSERT INTO Products (Product_ID, Product_Name, Category, SubCategory)</w:t>
+      </w:r>
+    </w:p>
+    <w:p>
+      <w:r>
+        <w:t>SELECT DISTINCT Product_ID, Product_Name, Category, SubCategory</w:t>
+      </w:r>
+    </w:p>
+    <w:p>
+      <w:r>
+        <w:t>FROM ecommerce;</w:t>
+      </w:r>
+    </w:p>
+    <w:p/>
+    <w:p>
+      <w:r>
+        <w:t>INSERT INTO Order_Details (Order_ID, Product_ID, Quantity, Discount, Sales, Profit)</w:t>
+      </w:r>
+    </w:p>
+    <w:p>
+      <w:r>
+        <w:t>SELECT DISTINCT Order_ID, Product_ID, Quantity, Discount, Sales, Profit</w:t>
+      </w:r>
+    </w:p>
+    <w:p>
+      <w:r>
+        <w:t>FROM ecommerce;</w:t>
+      </w:r>
+    </w:p>
+    <w:p/>
+    <w:p>
+      <w:r>
+        <w:t>-- Test query to see if DDL has worked</w:t>
+      </w:r>
+    </w:p>
+    <w:p>
+      <w:r>
+        <w:t>SELECT * FROM order_details LIMIT 5;</w:t>
+      </w:r>
+    </w:p>
+    <w:p/>
+    <w:p>
+      <w:r>
+        <w:t>-- Create more tables for 3NF normalization - Marcos Fernandez</w:t>
+      </w:r>
+    </w:p>
+    <w:p>
+      <w:r>
+        <w:t>CREATE TABLE Categories (</w:t>
+      </w:r>
+    </w:p>
+    <w:p>
+      <w:r>
+        <w:t xml:space="preserve">    Category_ID INT AUTO_INCREMENT PRIMARY KEY,</w:t>
+      </w:r>
+    </w:p>
+    <w:p>
+      <w:r>
+        <w:t xml:space="preserve">    Category_Name VARCHAR(50) NOT NULL UNIQUE</w:t>
+      </w:r>
+    </w:p>
+    <w:p>
+      <w:r>
+        <w:t>);</w:t>
+      </w:r>
+    </w:p>
+    <w:p/>
+    <w:p>
+      <w:r>
+        <w:lastRenderedPageBreak/>
+        <w:t>CREATE TABLE Subcategories (</w:t>
+      </w:r>
+    </w:p>
+    <w:p>
+      <w:r>
+        <w:t xml:space="preserve">    SubCategory_ID INT AUTO_INCREMENT PRIMARY KEY,</w:t>
+      </w:r>
+    </w:p>
+    <w:p>
+      <w:r>
+        <w:t xml:space="preserve">    SubCategory_Name VARCHAR(12) NOT NULL UNIQUE,</w:t>
+      </w:r>
+    </w:p>
+    <w:p>
+      <w:r>
+        <w:t xml:space="preserve">    Category_ID INT,</w:t>
+      </w:r>
+    </w:p>
+    <w:p>
+      <w:r>
+        <w:t xml:space="preserve">    FOREIGN KEY (Category_ID) REFERENCES Categories(Category_ID)</w:t>
+      </w:r>
+    </w:p>
+    <w:p>
+      <w:r>
+        <w:t>);</w:t>
+      </w:r>
+    </w:p>
+    <w:p/>
+    <w:p>
+      <w:r>
+        <w:t>CREATE TABLE Locations (</w:t>
+      </w:r>
+    </w:p>
+    <w:p>
+      <w:r>
+        <w:t xml:space="preserve">    Postal_Code VARCHAR(10) PRIMARY KEY,</w:t>
+      </w:r>
+    </w:p>
+    <w:p>
+      <w:r>
+        <w:t xml:space="preserve">    Region VARCHAR(7) NOT NULL UNIQUE</w:t>
+      </w:r>
+    </w:p>
+    <w:p>
+      <w:r>
+        <w:t>);</w:t>
+      </w:r>
+    </w:p>
+    <w:p/>
+    <w:p>
+      <w:r>
+        <w:t>-- Insert data into new tables - Marcos Fernandez</w:t>
+      </w:r>
+    </w:p>
+    <w:p>
+      <w:r>
+        <w:t>INSERT INTO Categories (Category_Name)</w:t>
+      </w:r>
+    </w:p>
+    <w:p>
+      <w:r>
+        <w:t>SELECT DISTINCT Category FROM ecommerce;</w:t>
+      </w:r>
+    </w:p>
+    <w:p/>
+    <w:p>
+      <w:r>
+        <w:t>INSERT INTO Subcategories (SubCategory_Name, Category_ID)</w:t>
+      </w:r>
+    </w:p>
+    <w:p>
+      <w:r>
+        <w:t xml:space="preserve">SELECT DISTINCT </w:t>
+      </w:r>
+    </w:p>
+    <w:p>
+      <w:r>
+        <w:t xml:space="preserve">    e.SubCategory,</w:t>
+      </w:r>
+    </w:p>
+    <w:p>
+      <w:r>
+        <w:t xml:space="preserve">    c.Category_ID</w:t>
+      </w:r>
+    </w:p>
+    <w:p>
+      <w:r>
+        <w:t>FROM ecommerce e</w:t>
+      </w:r>
+    </w:p>
+    <w:p>
+      <w:r>
+        <w:t>JOIN Categories c ON e.Category = c.Category_Name;</w:t>
+      </w:r>
+    </w:p>
+    <w:p/>
+    <w:p>
+      <w:r>
+        <w:t>INSERT INTO Locations (Postal_Code, Region)</w:t>
+      </w:r>
+    </w:p>
+    <w:p>
+      <w:r>
+        <w:t>SELECT DISTINCT Postal_Code, Region FROM ecommerce;</w:t>
+      </w:r>
+    </w:p>
+    <w:p/>
+    <w:p>
+      <w:r>
+        <w:t>-- Add foreign keys for new tables - Owen Randolph</w:t>
+      </w:r>
+    </w:p>
+    <w:p>
+      <w:r>
+        <w:t>ALTER TABLE products</w:t>
+      </w:r>
+    </w:p>
+    <w:p>
+      <w:r>
+        <w:t>ADD FOREIGN KEY (SubCategory_ID) REFERENCES subcategories(SubCategory_ID);</w:t>
+      </w:r>
+    </w:p>
+    <w:p/>
+    <w:p>
+      <w:r>
+        <w:t>ALTER TABLE orders</w:t>
+      </w:r>
+    </w:p>
+    <w:p>
+      <w:r>
+        <w:t>ADD FOREIGN KEY (Postal_Code) REFERENCES locations(Postal_Code);</w:t>
+      </w:r>
+    </w:p>
+    <w:p/>
+    <w:p>
+      <w:r>
+        <w:t>ALTER TABLE products</w:t>
+      </w:r>
+    </w:p>
+    <w:p>
+      <w:r>
+        <w:t>DROP COLUMN Category,</w:t>
+      </w:r>
+    </w:p>
+    <w:p>
+      <w:r>
+        <w:t>DROP COLUMN SubCategory;</w:t>
+      </w:r>
+    </w:p>
+    <w:p/>
+    <w:p>
+      <w:r>
+        <w:t>ALTER TABLE orders</w:t>
+      </w:r>
+    </w:p>
+    <w:p>
+      <w:r>
+        <w:t>DROP COLUMN Region;</w:t>
+      </w:r>
+    </w:p>
+    <w:p/>
+    <w:p>
+      <w:r>
+        <w:t>--</w:t>
+      </w:r>
+      <w:r>
+        <w:t>Perform all CRUD operations required by your application scope</w:t>
+      </w:r>
+      <w:r>
+        <w:t>:</w:t>
+      </w:r>
+    </w:p>
+    <w:p>
+      <w:r>
+        <w:t xml:space="preserve">--Note these are </w:t>
+      </w:r>
+      <w:r>
+        <w:t xml:space="preserve">generic </w:t>
+      </w:r>
+      <w:r>
+        <w:t>sample queries that will be used in the application to add/remove and update records.</w:t>
+      </w:r>
+    </w:p>
+    <w:p>
+      <w:r>
+        <w:t>-- The read queries will change depending on the page so we will add these late</w:t>
+      </w:r>
+      <w:r>
+        <w:t>r</w:t>
+      </w:r>
+      <w:r>
+        <w:t>.</w:t>
+      </w:r>
+    </w:p>
+    <w:p>
+      <w:r>
+        <w:t>-- All 3 team members contributed to creating these.</w:t>
+      </w:r>
+    </w:p>
+    <w:p/>
+    <w:p>
+      <w:r>
+        <w:t>INSERT INTO Customers (Customer_ID, Customer_Name, Segment)</w:t>
+      </w:r>
+    </w:p>
+    <w:p>
+      <w:r>
+        <w:t>VALUES (</w:t>
+      </w:r>
+      <w:r>
+        <w:t>'</w:t>
+      </w:r>
+      <w:r>
+        <w:t>TEST</w:t>
+      </w:r>
+      <w:r>
+        <w:t>'</w:t>
+      </w:r>
+      <w:r>
+        <w:t xml:space="preserve">, </w:t>
+      </w:r>
+      <w:r>
+        <w:t>'</w:t>
+      </w:r>
+      <w:r>
+        <w:t>TEST</w:t>
+      </w:r>
+      <w:r>
+        <w:t>'</w:t>
+      </w:r>
+      <w:r>
+        <w:t xml:space="preserve">, </w:t>
+      </w:r>
+      <w:r>
+        <w:t>'</w:t>
+      </w:r>
+      <w:r>
+        <w:t>TEST</w:t>
+      </w:r>
+      <w:r>
+        <w:t>'</w:t>
+      </w:r>
+      <w:r>
+        <w:t>)</w:t>
+      </w:r>
+    </w:p>
+    <w:p>
+      <w:r>
+        <w:t>DELETE FROM Customers</w:t>
+      </w:r>
+    </w:p>
+    <w:p>
+      <w:r>
+        <w:t xml:space="preserve">WHERE Customer_ID = </w:t>
+      </w:r>
+      <w:r>
+        <w:t>'</w:t>
+      </w:r>
+      <w:r>
+        <w:t>TEST</w:t>
+      </w:r>
+      <w:r>
+        <w:t>'</w:t>
+      </w:r>
+    </w:p>
+    <w:p>
+      <w:r>
+        <w:t>UPDATE Customers</w:t>
+      </w:r>
+    </w:p>
+    <w:p>
+      <w:r>
+        <w:t xml:space="preserve">SET Segment = </w:t>
+      </w:r>
+      <w:r>
+        <w:t>'</w:t>
+      </w:r>
+      <w:r>
+        <w:t>TEST</w:t>
+      </w:r>
+      <w:r>
+        <w:t>'</w:t>
+      </w:r>
+    </w:p>
+    <w:p>
+      <w:r>
+        <w:t xml:space="preserve">WHERE Customer_ID = </w:t>
+      </w:r>
+      <w:r>
+        <w:t>'</w:t>
+      </w:r>
+      <w:r>
+        <w:t>TEST</w:t>
+      </w:r>
+      <w:r>
+        <w:t>'</w:t>
+      </w:r>
+    </w:p>
+    <w:p/>
+    <w:p/>
+    <w:p>
+      <w:r>
+        <w:t>INSERT INTO Locations (Postal_Code, Region)</w:t>
+      </w:r>
+    </w:p>
+    <w:p>
+      <w:r>
+        <w:t>VALUES (</w:t>
+      </w:r>
+      <w:r>
+        <w:t>'</w:t>
+      </w:r>
+      <w:r>
+        <w:t>TEST</w:t>
+      </w:r>
+      <w:r>
+        <w:t>'</w:t>
+      </w:r>
+      <w:r>
+        <w:t xml:space="preserve">, </w:t>
+      </w:r>
+      <w:r>
+        <w:t>'</w:t>
+      </w:r>
+      <w:r>
+        <w:t>TEST</w:t>
+      </w:r>
+      <w:r>
+        <w:t>'</w:t>
+      </w:r>
+      <w:r>
+        <w:t>)</w:t>
+      </w:r>
+    </w:p>
+    <w:p>
+      <w:r>
+        <w:t>DELETE FROM Locations</w:t>
+      </w:r>
+    </w:p>
+    <w:p>
+      <w:r>
+        <w:lastRenderedPageBreak/>
+        <w:t xml:space="preserve">WHERE Postal_Code = </w:t>
+      </w:r>
+      <w:r>
+        <w:t>'</w:t>
+      </w:r>
+      <w:r>
+        <w:t>TEST</w:t>
+      </w:r>
+      <w:r>
+        <w:t>'</w:t>
+      </w:r>
+    </w:p>
+    <w:p>
+      <w:r>
+        <w:t>UPDATE Locations</w:t>
+      </w:r>
+    </w:p>
+    <w:p>
+      <w:r>
+        <w:t xml:space="preserve">SET Region = </w:t>
+      </w:r>
+      <w:r>
+        <w:t>'</w:t>
+      </w:r>
+      <w:r>
+        <w:t>TEST</w:t>
+      </w:r>
+      <w:r>
+        <w:t>'</w:t>
+      </w:r>
+    </w:p>
+    <w:p>
+      <w:r>
+        <w:t xml:space="preserve">WHERE Postal_Code = </w:t>
+      </w:r>
+      <w:r>
+        <w:t>'</w:t>
+      </w:r>
+      <w:r>
+        <w:t>TEST</w:t>
+      </w:r>
+      <w:r>
+        <w:t>'</w:t>
+      </w:r>
+    </w:p>
+    <w:p/>
+    <w:p/>
+    <w:p/>
+    <w:p>
+      <w:r>
+        <w:t>INSERT INTO Orders (Order_ID, Customer_ID, Order_Date, Ship_Date, Ship_Mode, Postal_Code)</w:t>
+      </w:r>
+    </w:p>
+    <w:p>
+      <w:r>
+        <w:t>VALUES (</w:t>
+      </w:r>
+      <w:r>
+        <w:t>'</w:t>
+      </w:r>
+      <w:r>
+        <w:t>TEST</w:t>
+      </w:r>
+      <w:r>
+        <w:t>'</w:t>
+      </w:r>
+      <w:r>
+        <w:t xml:space="preserve">, </w:t>
+      </w:r>
+      <w:r>
+        <w:t>'</w:t>
+      </w:r>
+      <w:r>
+        <w:t>TEST</w:t>
+      </w:r>
+      <w:r>
+        <w:t>'</w:t>
+      </w:r>
+      <w:r>
+        <w:t xml:space="preserve">, </w:t>
+      </w:r>
+      <w:r>
+        <w:t>'</w:t>
+      </w:r>
+      <w:r>
+        <w:t>TEST</w:t>
+      </w:r>
+      <w:r>
+        <w:t>'</w:t>
+      </w:r>
+      <w:r>
+        <w:t xml:space="preserve">, </w:t>
+      </w:r>
+      <w:r>
+        <w:t>'</w:t>
+      </w:r>
+      <w:r>
+        <w:t>TEST</w:t>
+      </w:r>
+      <w:r>
+        <w:t>'</w:t>
+      </w:r>
+      <w:r>
+        <w:t xml:space="preserve">, </w:t>
+      </w:r>
+      <w:r>
+        <w:t>'</w:t>
+      </w:r>
+      <w:r>
+        <w:t>TEST</w:t>
+      </w:r>
+      <w:r>
+        <w:t>'</w:t>
+      </w:r>
+      <w:r>
+        <w:t xml:space="preserve">, </w:t>
+      </w:r>
+      <w:r>
+        <w:t>'</w:t>
+      </w:r>
+      <w:r>
+        <w:t>TEST</w:t>
+      </w:r>
+      <w:r>
+        <w:t>'</w:t>
+      </w:r>
+      <w:r>
+        <w:t>)</w:t>
+      </w:r>
+    </w:p>
+    <w:p>
+      <w:r>
+        <w:t>DELETE FROM Orders</w:t>
+      </w:r>
+    </w:p>
+    <w:p>
+      <w:r>
+        <w:t xml:space="preserve">WHERE Order_ID = </w:t>
+      </w:r>
+      <w:r>
+        <w:t>'</w:t>
+      </w:r>
+      <w:r>
+        <w:t>TEST</w:t>
+      </w:r>
+      <w:r>
+        <w:t>'</w:t>
+      </w:r>
+    </w:p>
+    <w:p>
+      <w:r>
+        <w:t>UPDATE Orders</w:t>
+      </w:r>
+    </w:p>
+    <w:p>
+      <w:r>
+        <w:t xml:space="preserve">SET Ship_Mode = </w:t>
+      </w:r>
+      <w:r>
+        <w:t>'</w:t>
+      </w:r>
+      <w:r>
+        <w:t>TEST</w:t>
+      </w:r>
+      <w:r>
+        <w:t>'</w:t>
+      </w:r>
+    </w:p>
+    <w:p>
+      <w:r>
+        <w:t xml:space="preserve">WHERE Order_ID = </w:t>
+      </w:r>
+      <w:r>
+        <w:t>'</w:t>
+      </w:r>
+      <w:r>
+        <w:t>TEST</w:t>
+      </w:r>
+      <w:r>
+        <w:t>'</w:t>
+      </w:r>
+    </w:p>
+    <w:p/>
+    <w:p/>
+    <w:p>
+      <w:r>
+        <w:t>INSERT INTO Order_Details (Order_ID, Product_ID, Quantity, Discount, Sales, Profit)</w:t>
+      </w:r>
+    </w:p>
+    <w:p>
+      <w:r>
+        <w:t>VALUES (</w:t>
+      </w:r>
+      <w:r>
+        <w:t>'</w:t>
+      </w:r>
+      <w:r>
+        <w:t>TEST</w:t>
+      </w:r>
+      <w:r>
+        <w:t>'</w:t>
+      </w:r>
+      <w:r>
+        <w:t xml:space="preserve">, </w:t>
+      </w:r>
+      <w:r>
+        <w:t>'</w:t>
+      </w:r>
+      <w:r>
+        <w:t>TEST</w:t>
+      </w:r>
+      <w:r>
+        <w:t>'</w:t>
+      </w:r>
+      <w:r>
+        <w:t xml:space="preserve">, </w:t>
+      </w:r>
+      <w:r>
+        <w:t>'</w:t>
+      </w:r>
+      <w:r>
+        <w:t>TEST</w:t>
+      </w:r>
+      <w:r>
+        <w:t>'</w:t>
+      </w:r>
+      <w:r>
+        <w:t xml:space="preserve">, </w:t>
+      </w:r>
+      <w:r>
+        <w:t>'</w:t>
+      </w:r>
+      <w:r>
+        <w:t>TEST</w:t>
+      </w:r>
+      <w:r>
+        <w:t>'</w:t>
+      </w:r>
+      <w:r>
+        <w:t xml:space="preserve">, </w:t>
+      </w:r>
+      <w:r>
+        <w:t>'</w:t>
+      </w:r>
+      <w:r>
+        <w:t>TEST</w:t>
+      </w:r>
+      <w:r>
+        <w:t>'</w:t>
+      </w:r>
+      <w:r>
+        <w:t xml:space="preserve">, </w:t>
+      </w:r>
+      <w:r>
+        <w:t>'</w:t>
+      </w:r>
+      <w:r>
+        <w:t>TEST</w:t>
+      </w:r>
+      <w:r>
+        <w:t>'</w:t>
+      </w:r>
+      <w:r>
+        <w:t>)</w:t>
+      </w:r>
+    </w:p>
+    <w:p>
+      <w:r>
+        <w:t>DELETE FROM Order_Details</w:t>
+      </w:r>
+    </w:p>
+    <w:p>
+      <w:r>
+        <w:t xml:space="preserve">WHERE Order_ID = </w:t>
+      </w:r>
+      <w:r>
+        <w:t>'</w:t>
+      </w:r>
+      <w:r>
+        <w:t>TEST</w:t>
+      </w:r>
+      <w:r>
+        <w:t>'</w:t>
+      </w:r>
+      <w:r>
+        <w:t xml:space="preserve"> AND Product_ID = </w:t>
+      </w:r>
+      <w:r>
+        <w:t>'</w:t>
+      </w:r>
+      <w:r>
+        <w:t>TEST</w:t>
+      </w:r>
+      <w:r>
+        <w:t>'</w:t>
+      </w:r>
+    </w:p>
+    <w:p>
+      <w:r>
+        <w:t>UPDATE Order_Details</w:t>
+      </w:r>
+    </w:p>
+    <w:p>
+      <w:r>
+        <w:t xml:space="preserve">SET Quantity = </w:t>
+      </w:r>
+      <w:r>
+        <w:t>'</w:t>
+      </w:r>
+      <w:r>
+        <w:t>TEST</w:t>
+      </w:r>
+      <w:r>
+        <w:t>'</w:t>
+      </w:r>
+    </w:p>
+    <w:p>
+      <w:r>
+        <w:t xml:space="preserve">WHERE Order_ID = </w:t>
+      </w:r>
+      <w:r>
+        <w:t>'</w:t>
+      </w:r>
+      <w:r>
+        <w:t>TEST</w:t>
+      </w:r>
+      <w:r>
+        <w:t>'</w:t>
+      </w:r>
+      <w:r>
+        <w:t xml:space="preserve"> AND Product_ID = </w:t>
+      </w:r>
+      <w:r>
+        <w:t>'</w:t>
+      </w:r>
+      <w:r>
+        <w:t>TEST</w:t>
+      </w:r>
+      <w:r>
+        <w:t>'</w:t>
+      </w:r>
+    </w:p>
+    <w:p/>
+    <w:p/>
+    <w:p>
+      <w:r>
+        <w:t>INSERT INTO Products (Product_ID, Product_Name, Category, SubCategory)</w:t>
+      </w:r>
+    </w:p>
+    <w:p>
+      <w:r>
+        <w:t>VALUES (</w:t>
+      </w:r>
+      <w:r>
+        <w:t>'</w:t>
+      </w:r>
+      <w:r>
+        <w:t>TEST</w:t>
+      </w:r>
+      <w:r>
+        <w:t>'</w:t>
+      </w:r>
+      <w:r>
+        <w:t xml:space="preserve">, </w:t>
+      </w:r>
+      <w:r>
+        <w:t>'</w:t>
+      </w:r>
+      <w:r>
+        <w:t>TEST</w:t>
+      </w:r>
+      <w:r>
+        <w:t>'</w:t>
+      </w:r>
+      <w:r>
+        <w:t xml:space="preserve">, </w:t>
+      </w:r>
+      <w:r>
+        <w:t>'</w:t>
+      </w:r>
+      <w:r>
+        <w:t>TEST</w:t>
+      </w:r>
+      <w:r>
+        <w:t>'</w:t>
+      </w:r>
+      <w:r>
+        <w:t xml:space="preserve">, </w:t>
+      </w:r>
+      <w:r>
+        <w:t>'</w:t>
+      </w:r>
+      <w:r>
+        <w:t>TEST</w:t>
+      </w:r>
+      <w:r>
+        <w:t>'</w:t>
+      </w:r>
+      <w:r>
+        <w:t>)</w:t>
+      </w:r>
+    </w:p>
+    <w:p>
+      <w:r>
+        <w:t>DELETE FROM Products</w:t>
+      </w:r>
+    </w:p>
+    <w:p>
+      <w:r>
+        <w:t xml:space="preserve">WHERE Product_ID = </w:t>
+      </w:r>
+      <w:r>
+        <w:t>'</w:t>
+      </w:r>
+      <w:r>
+        <w:t>TEST</w:t>
+      </w:r>
+      <w:r>
+        <w:t>'</w:t>
+      </w:r>
+    </w:p>
+    <w:p>
+      <w:r>
+        <w:lastRenderedPageBreak/>
+        <w:t>UPDATE Products</w:t>
+      </w:r>
+    </w:p>
+    <w:p>
+      <w:r>
+        <w:t xml:space="preserve">SET Product_Name = </w:t>
+      </w:r>
+      <w:r>
+        <w:t>'</w:t>
+      </w:r>
+      <w:r>
+        <w:t>TEST</w:t>
+      </w:r>
+      <w:r>
+        <w:t>'</w:t>
+      </w:r>
+    </w:p>
+    <w:p>
+      <w:r>
+        <w:t xml:space="preserve">WHERE Product_ID = </w:t>
+      </w:r>
+      <w:r>
+        <w:t>'</w:t>
+      </w:r>
+      <w:r>
+        <w:t>TEST</w:t>
+      </w:r>
+      <w:r>
+        <w:t>'</w:t>
+      </w:r>
+    </w:p>
+    <w:p/>
+    <w:p>
+      <w:r>
+        <w:t>INSERT INTO Subcategories (SubCategory_Name, Category_ID)</w:t>
+      </w:r>
+    </w:p>
+    <w:p>
+      <w:r>
+        <w:t>VALUES (</w:t>
+      </w:r>
+      <w:r>
+        <w:t>'</w:t>
+      </w:r>
+      <w:r>
+        <w:t>TEST</w:t>
+      </w:r>
+      <w:r>
+        <w:t>'</w:t>
+      </w:r>
+      <w:r>
+        <w:t xml:space="preserve">, </w:t>
+      </w:r>
+      <w:r>
+        <w:t>'</w:t>
+      </w:r>
+      <w:r>
+        <w:t>TEST</w:t>
+      </w:r>
+      <w:r>
+        <w:t>'</w:t>
+      </w:r>
+      <w:r>
+        <w:t xml:space="preserve">, </w:t>
+      </w:r>
+      <w:r>
+        <w:t>'</w:t>
+      </w:r>
+      <w:r>
+        <w:t>TEST</w:t>
+      </w:r>
+      <w:r>
+        <w:t>'</w:t>
+      </w:r>
+      <w:r>
+        <w:t>)</w:t>
+      </w:r>
+    </w:p>
+    <w:p>
+      <w:r>
+        <w:t>DELETE FROM Subcategories</w:t>
+      </w:r>
+    </w:p>
+    <w:p>
+      <w:r>
+        <w:t xml:space="preserve">WHERE SubCategory_ID = </w:t>
+      </w:r>
+      <w:r>
+        <w:t>'</w:t>
+      </w:r>
+      <w:r>
+        <w:t>TEST</w:t>
+      </w:r>
+      <w:r>
+        <w:t>'</w:t>
+      </w:r>
+    </w:p>
+    <w:p>
+      <w:r>
+        <w:t>UPDATE Subcategories</w:t>
+      </w:r>
+    </w:p>
+    <w:p>
+      <w:r>
+        <w:t xml:space="preserve">SET SubCategory_Name = </w:t>
+      </w:r>
+      <w:r>
+        <w:t>'</w:t>
+      </w:r>
+      <w:r>
+        <w:t>TEST</w:t>
+      </w:r>
+      <w:r>
+        <w:t>'</w:t>
+      </w:r>
+    </w:p>
+    <w:p>
+      <w:r>
+        <w:t xml:space="preserve">WHERE SubCategory_ID = </w:t>
+      </w:r>
+      <w:r>
+        <w:t>'</w:t>
+      </w:r>
+      <w:r>
+        <w:t>TEST</w:t>
+      </w:r>
+      <w:r>
+        <w:t>'</w:t>
+      </w:r>
+    </w:p>
+    <w:p/>
+    <w:p/>
+    <w:p>
+      <w:r>
+        <w:t>INSERT INTO Categories (Category_Name)</w:t>
+      </w:r>
+    </w:p>
+    <w:p>
+      <w:r>
+        <w:t>VALUES (</w:t>
+      </w:r>
+      <w:r>
+        <w:t>'</w:t>
+      </w:r>
+      <w:r>
+        <w:t>TEST</w:t>
+      </w:r>
+      <w:r>
+        <w:t>'</w:t>
+      </w:r>
+      <w:r>
+        <w:t>)</w:t>
+      </w:r>
+    </w:p>
+    <w:p>
+      <w:r>
+        <w:t>DELETE FROM Categories</w:t>
+      </w:r>
+    </w:p>
+    <w:p>
+      <w:r>
+        <w:t xml:space="preserve">WHERE Category_ID = </w:t>
+      </w:r>
+      <w:r>
+        <w:t>'</w:t>
+      </w:r>
+      <w:r>
+        <w:t>TEST</w:t>
+      </w:r>
+      <w:r>
+        <w:t>'</w:t>
+      </w:r>
+    </w:p>
+    <w:p>
+      <w:r>
+        <w:t>UPDATE Categories</w:t>
+      </w:r>
+    </w:p>
+    <w:p>
+      <w:r>
+        <w:t xml:space="preserve">SET Category_Name = </w:t>
+      </w:r>
+      <w:r>
+        <w:t>'</w:t>
+      </w:r>
+      <w:r>
+        <w:t>TEST</w:t>
+      </w:r>
+      <w:r>
+        <w:t>'</w:t>
+      </w:r>
+    </w:p>
+    <w:p>
+      <w:r>
+        <w:t xml:space="preserve">WHERE Category_ID = </w:t>
+      </w:r>
+      <w:r>
+        <w:t>'</w:t>
+      </w:r>
+      <w:r>
+        <w:t>TEST</w:t>
+      </w:r>
+      <w:r>
+        <w:t>'</w:t>
+      </w:r>
+    </w:p>
+    <w:p/>
     <w:p/>
     <w:p>
       <w:pPr>
@@ -753,6 +2823,883 @@
       </w:r>
     </w:p>
     <w:p/>
+    <w:p/>
+    <w:p/>
+    <w:p>
+      <w:pPr>
+        <w:rPr>
+          <w:b/>
+          <w:bCs/>
+          <w:sz w:val="28"/>
+        </w:rPr>
+      </w:pPr>
+      <w:r>
+        <w:rPr>
+          <w:b/>
+          <w:bCs/>
+          <w:sz w:val="28"/>
+        </w:rPr>
+        <w:t>4. Overall Contribution Summary/Assessment</w:t>
+      </w:r>
+      <w:r>
+        <w:rPr>
+          <w:b/>
+          <w:bCs/>
+          <w:sz w:val="28"/>
+        </w:rPr>
+        <w:t>:</w:t>
+      </w:r>
+    </w:p>
+    <w:tbl>
+      <w:tblPr>
+        <w:tblStyle w:val="TableGrid"/>
+        <w:tblW w:w="0" w:type="auto"/>
+        <w:tblLook w:val="04A0" w:firstRow="1" w:lastRow="0" w:firstColumn="1" w:lastColumn="0" w:noHBand="0" w:noVBand="1"/>
+      </w:tblPr>
+      <w:tblGrid>
+        <w:gridCol w:w="1277"/>
+        <w:gridCol w:w="1799"/>
+        <w:gridCol w:w="5584"/>
+        <w:gridCol w:w="690"/>
+      </w:tblGrid>
+      <w:tr>
+        <w:trPr>
+          <w:trHeight w:val="288"/>
+        </w:trPr>
+        <w:tc>
+          <w:tcPr>
+            <w:tcW w:w="1880" w:type="dxa"/>
+            <w:noWrap/>
+            <w:hideMark/>
+          </w:tcPr>
+          <w:p>
+            <w:pPr>
+              <w:rPr>
+                <w:b/>
+                <w:bCs/>
+              </w:rPr>
+            </w:pPr>
+            <w:r>
+              <w:rPr>
+                <w:b/>
+                <w:bCs/>
+              </w:rPr>
+              <w:lastRenderedPageBreak/>
+              <w:t>Name</w:t>
+            </w:r>
+          </w:p>
+        </w:tc>
+        <w:tc>
+          <w:tcPr>
+            <w:tcW w:w="2700" w:type="dxa"/>
+            <w:noWrap/>
+            <w:hideMark/>
+          </w:tcPr>
+          <w:p>
+            <w:pPr>
+              <w:rPr>
+                <w:b/>
+                <w:bCs/>
+              </w:rPr>
+            </w:pPr>
+            <w:r>
+              <w:rPr>
+                <w:b/>
+                <w:bCs/>
+              </w:rPr>
+              <w:t>Task</w:t>
+            </w:r>
+          </w:p>
+        </w:tc>
+        <w:tc>
+          <w:tcPr>
+            <w:tcW w:w="8640" w:type="dxa"/>
+            <w:noWrap/>
+            <w:hideMark/>
+          </w:tcPr>
+          <w:p>
+            <w:pPr>
+              <w:rPr>
+                <w:b/>
+                <w:bCs/>
+              </w:rPr>
+            </w:pPr>
+            <w:r>
+              <w:rPr>
+                <w:b/>
+                <w:bCs/>
+              </w:rPr>
+              <w:t>Contribution Details</w:t>
+            </w:r>
+          </w:p>
+        </w:tc>
+        <w:tc>
+          <w:tcPr>
+            <w:tcW w:w="960" w:type="dxa"/>
+            <w:noWrap/>
+            <w:hideMark/>
+          </w:tcPr>
+          <w:p>
+            <w:pPr>
+              <w:rPr>
+                <w:b/>
+                <w:bCs/>
+              </w:rPr>
+            </w:pPr>
+            <w:r>
+              <w:rPr>
+                <w:b/>
+                <w:bCs/>
+              </w:rPr>
+              <w:t>Hours</w:t>
+            </w:r>
+          </w:p>
+        </w:tc>
+      </w:tr>
+      <w:tr>
+        <w:trPr>
+          <w:trHeight w:val="288"/>
+        </w:trPr>
+        <w:tc>
+          <w:tcPr>
+            <w:tcW w:w="1880" w:type="dxa"/>
+            <w:noWrap/>
+            <w:hideMark/>
+          </w:tcPr>
+          <w:p>
+            <w:r>
+              <w:t>Gabriel Tharp</w:t>
+            </w:r>
+          </w:p>
+        </w:tc>
+        <w:tc>
+          <w:tcPr>
+            <w:tcW w:w="2700" w:type="dxa"/>
+            <w:noWrap/>
+            <w:hideMark/>
+          </w:tcPr>
+          <w:p>
+            <w:r>
+              <w:t>Create MySQL DB</w:t>
+            </w:r>
+          </w:p>
+        </w:tc>
+        <w:tc>
+          <w:tcPr>
+            <w:tcW w:w="8640" w:type="dxa"/>
+            <w:noWrap/>
+            <w:hideMark/>
+          </w:tcPr>
+          <w:p>
+            <w:r>
+              <w:t>Create db and empty table in MySQL workbench with appropriate data types, constraints - SQL</w:t>
+            </w:r>
+          </w:p>
+        </w:tc>
+        <w:tc>
+          <w:tcPr>
+            <w:tcW w:w="960" w:type="dxa"/>
+            <w:noWrap/>
+            <w:hideMark/>
+          </w:tcPr>
+          <w:p>
+            <w:r>
+              <w:t>0.5</w:t>
+            </w:r>
+          </w:p>
+        </w:tc>
+      </w:tr>
+      <w:tr>
+        <w:trPr>
+          <w:trHeight w:val="288"/>
+        </w:trPr>
+        <w:tc>
+          <w:tcPr>
+            <w:tcW w:w="1880" w:type="dxa"/>
+            <w:noWrap/>
+            <w:hideMark/>
+          </w:tcPr>
+          <w:p>
+            <w:r>
+              <w:t>Gabriel Tharp</w:t>
+            </w:r>
+          </w:p>
+        </w:tc>
+        <w:tc>
+          <w:tcPr>
+            <w:tcW w:w="2700" w:type="dxa"/>
+            <w:noWrap/>
+            <w:hideMark/>
+          </w:tcPr>
+          <w:p>
+            <w:r>
+              <w:t>Clean/Transform</w:t>
+            </w:r>
+          </w:p>
+        </w:tc>
+        <w:tc>
+          <w:tcPr>
+            <w:tcW w:w="8640" w:type="dxa"/>
+            <w:noWrap/>
+            <w:hideMark/>
+          </w:tcPr>
+          <w:p>
+            <w:r>
+              <w:t>Remove duplicates, handle NULLs, clean data - Python</w:t>
+            </w:r>
+          </w:p>
+        </w:tc>
+        <w:tc>
+          <w:tcPr>
+            <w:tcW w:w="960" w:type="dxa"/>
+            <w:noWrap/>
+            <w:hideMark/>
+          </w:tcPr>
+          <w:p>
+            <w:r>
+              <w:t>1.5</w:t>
+            </w:r>
+          </w:p>
+        </w:tc>
+      </w:tr>
+      <w:tr>
+        <w:trPr>
+          <w:trHeight w:val="288"/>
+        </w:trPr>
+        <w:tc>
+          <w:tcPr>
+            <w:tcW w:w="1880" w:type="dxa"/>
+            <w:noWrap/>
+            <w:hideMark/>
+          </w:tcPr>
+          <w:p>
+            <w:r>
+              <w:t>Gabriel Tharp</w:t>
+            </w:r>
+          </w:p>
+        </w:tc>
+        <w:tc>
+          <w:tcPr>
+            <w:tcW w:w="2700" w:type="dxa"/>
+            <w:noWrap/>
+            <w:hideMark/>
+          </w:tcPr>
+          <w:p>
+            <w:r>
+              <w:t>Load Data</w:t>
+            </w:r>
+          </w:p>
+        </w:tc>
+        <w:tc>
+          <w:tcPr>
+            <w:tcW w:w="8640" w:type="dxa"/>
+            <w:noWrap/>
+            <w:hideMark/>
+          </w:tcPr>
+          <w:p>
+            <w:r>
+              <w:t>Load CSV into Jupyter Notebook - Python</w:t>
+            </w:r>
+          </w:p>
+        </w:tc>
+        <w:tc>
+          <w:tcPr>
+            <w:tcW w:w="960" w:type="dxa"/>
+            <w:noWrap/>
+            <w:hideMark/>
+          </w:tcPr>
+          <w:p>
+            <w:r>
+              <w:t>0.1</w:t>
+            </w:r>
+          </w:p>
+        </w:tc>
+      </w:tr>
+      <w:tr>
+        <w:trPr>
+          <w:trHeight w:val="288"/>
+        </w:trPr>
+        <w:tc>
+          <w:tcPr>
+            <w:tcW w:w="1880" w:type="dxa"/>
+            <w:noWrap/>
+            <w:hideMark/>
+          </w:tcPr>
+          <w:p>
+            <w:r>
+              <w:t>Gabriel Tharp</w:t>
+            </w:r>
+          </w:p>
+        </w:tc>
+        <w:tc>
+          <w:tcPr>
+            <w:tcW w:w="2700" w:type="dxa"/>
+            <w:noWrap/>
+            <w:hideMark/>
+          </w:tcPr>
+          <w:p>
+            <w:r>
+              <w:t>ER Diagram</w:t>
+            </w:r>
+          </w:p>
+        </w:tc>
+        <w:tc>
+          <w:tcPr>
+            <w:tcW w:w="8640" w:type="dxa"/>
+            <w:noWrap/>
+            <w:hideMark/>
+          </w:tcPr>
+          <w:p>
+            <w:r>
+              <w:t>Reverse engineer ER diagram - MySQL Workbench</w:t>
+            </w:r>
+          </w:p>
+        </w:tc>
+        <w:tc>
+          <w:tcPr>
+            <w:tcW w:w="960" w:type="dxa"/>
+            <w:noWrap/>
+            <w:hideMark/>
+          </w:tcPr>
+          <w:p>
+            <w:r>
+              <w:t>0.1</w:t>
+            </w:r>
+          </w:p>
+        </w:tc>
+      </w:tr>
+      <w:tr>
+        <w:trPr>
+          <w:trHeight w:val="288"/>
+        </w:trPr>
+        <w:tc>
+          <w:tcPr>
+            <w:tcW w:w="1880" w:type="dxa"/>
+            <w:noWrap/>
+            <w:hideMark/>
+          </w:tcPr>
+          <w:p>
+            <w:r>
+              <w:t>Gabriel Tharp</w:t>
+            </w:r>
+          </w:p>
+        </w:tc>
+        <w:tc>
+          <w:tcPr>
+            <w:tcW w:w="2700" w:type="dxa"/>
+            <w:noWrap/>
+            <w:hideMark/>
+          </w:tcPr>
+          <w:p>
+            <w:r>
+              <w:t>Load Data</w:t>
+            </w:r>
+          </w:p>
+        </w:tc>
+        <w:tc>
+          <w:tcPr>
+            <w:tcW w:w="8640" w:type="dxa"/>
+            <w:noWrap/>
+            <w:hideMark/>
+          </w:tcPr>
+          <w:p>
+            <w:r>
+              <w:t>Make a connection into MySQL Workbench - Python</w:t>
+            </w:r>
+          </w:p>
+        </w:tc>
+        <w:tc>
+          <w:tcPr>
+            <w:tcW w:w="960" w:type="dxa"/>
+            <w:noWrap/>
+            <w:hideMark/>
+          </w:tcPr>
+          <w:p>
+            <w:r>
+              <w:t>0.25</w:t>
+            </w:r>
+          </w:p>
+        </w:tc>
+      </w:tr>
+      <w:tr>
+        <w:trPr>
+          <w:trHeight w:val="288"/>
+        </w:trPr>
+        <w:tc>
+          <w:tcPr>
+            <w:tcW w:w="1880" w:type="dxa"/>
+            <w:noWrap/>
+            <w:hideMark/>
+          </w:tcPr>
+          <w:p>
+            <w:r>
+              <w:t>Owen Randolph</w:t>
+            </w:r>
+          </w:p>
+        </w:tc>
+        <w:tc>
+          <w:tcPr>
+            <w:tcW w:w="2700" w:type="dxa"/>
+            <w:noWrap/>
+            <w:hideMark/>
+          </w:tcPr>
+          <w:p>
+            <w:r>
+              <w:t>Reporting</w:t>
+            </w:r>
+          </w:p>
+        </w:tc>
+        <w:tc>
+          <w:tcPr>
+            <w:tcW w:w="8640" w:type="dxa"/>
+            <w:noWrap/>
+            <w:hideMark/>
+          </w:tcPr>
+          <w:p>
+            <w:r>
+              <w:t>Create structured draft of report</w:t>
+            </w:r>
+          </w:p>
+        </w:tc>
+        <w:tc>
+          <w:tcPr>
+            <w:tcW w:w="960" w:type="dxa"/>
+            <w:noWrap/>
+            <w:hideMark/>
+          </w:tcPr>
+          <w:p>
+            <w:r>
+              <w:t>3</w:t>
+            </w:r>
+          </w:p>
+        </w:tc>
+      </w:tr>
+      <w:tr>
+        <w:trPr>
+          <w:trHeight w:val="288"/>
+        </w:trPr>
+        <w:tc>
+          <w:tcPr>
+            <w:tcW w:w="1880" w:type="dxa"/>
+            <w:noWrap/>
+            <w:hideMark/>
+          </w:tcPr>
+          <w:p>
+            <w:r>
+              <w:t>Owen Randolph</w:t>
+            </w:r>
+          </w:p>
+        </w:tc>
+        <w:tc>
+          <w:tcPr>
+            <w:tcW w:w="2700" w:type="dxa"/>
+            <w:noWrap/>
+            <w:hideMark/>
+          </w:tcPr>
+          <w:p>
+            <w:r>
+              <w:t>Normalization</w:t>
+            </w:r>
+          </w:p>
+        </w:tc>
+        <w:tc>
+          <w:tcPr>
+            <w:tcW w:w="8640" w:type="dxa"/>
+            <w:noWrap/>
+            <w:hideMark/>
+          </w:tcPr>
+          <w:p>
+            <w:r>
+              <w:t>Check for 1NF Normalization - Python via ChatGPT</w:t>
+            </w:r>
+          </w:p>
+        </w:tc>
+        <w:tc>
+          <w:tcPr>
+            <w:tcW w:w="960" w:type="dxa"/>
+            <w:noWrap/>
+            <w:hideMark/>
+          </w:tcPr>
+          <w:p>
+            <w:r>
+              <w:t>0.5</w:t>
+            </w:r>
+          </w:p>
+        </w:tc>
+      </w:tr>
+      <w:tr>
+        <w:trPr>
+          <w:trHeight w:val="288"/>
+        </w:trPr>
+        <w:tc>
+          <w:tcPr>
+            <w:tcW w:w="1880" w:type="dxa"/>
+            <w:noWrap/>
+            <w:hideMark/>
+          </w:tcPr>
+          <w:p>
+            <w:r>
+              <w:t>Owen Randolph</w:t>
+            </w:r>
+          </w:p>
+        </w:tc>
+        <w:tc>
+          <w:tcPr>
+            <w:tcW w:w="2700" w:type="dxa"/>
+            <w:noWrap/>
+            <w:hideMark/>
+          </w:tcPr>
+          <w:p>
+            <w:r>
+              <w:t>Normalization</w:t>
+            </w:r>
+          </w:p>
+        </w:tc>
+        <w:tc>
+          <w:tcPr>
+            <w:tcW w:w="8640" w:type="dxa"/>
+            <w:noWrap/>
+            <w:hideMark/>
+          </w:tcPr>
+          <w:p>
+            <w:r>
+              <w:t>Create 2NF tables for normalization - SQL script</w:t>
+            </w:r>
+          </w:p>
+        </w:tc>
+        <w:tc>
+          <w:tcPr>
+            <w:tcW w:w="960" w:type="dxa"/>
+            <w:noWrap/>
+            <w:hideMark/>
+          </w:tcPr>
+          <w:p>
+            <w:r>
+              <w:t>1</w:t>
+            </w:r>
+          </w:p>
+        </w:tc>
+      </w:tr>
+      <w:tr>
+        <w:trPr>
+          <w:trHeight w:val="288"/>
+        </w:trPr>
+        <w:tc>
+          <w:tcPr>
+            <w:tcW w:w="1880" w:type="dxa"/>
+            <w:noWrap/>
+            <w:hideMark/>
+          </w:tcPr>
+          <w:p>
+            <w:r>
+              <w:t>Owen Randolph</w:t>
+            </w:r>
+          </w:p>
+        </w:tc>
+        <w:tc>
+          <w:tcPr>
+            <w:tcW w:w="2700" w:type="dxa"/>
+            <w:noWrap/>
+            <w:hideMark/>
+          </w:tcPr>
+          <w:p>
+            <w:r>
+              <w:t>Load Data</w:t>
+            </w:r>
+          </w:p>
+        </w:tc>
+        <w:tc>
+          <w:tcPr>
+            <w:tcW w:w="8640" w:type="dxa"/>
+            <w:noWrap/>
+            <w:hideMark/>
+          </w:tcPr>
+          <w:p>
+            <w:r>
+              <w:t>Add data to new tables - SQL script</w:t>
+            </w:r>
+          </w:p>
+        </w:tc>
+        <w:tc>
+          <w:tcPr>
+            <w:tcW w:w="960" w:type="dxa"/>
+            <w:noWrap/>
+            <w:hideMark/>
+          </w:tcPr>
+          <w:p>
+            <w:r>
+              <w:t>0.25</w:t>
+            </w:r>
+          </w:p>
+        </w:tc>
+      </w:tr>
+      <w:tr>
+        <w:trPr>
+          <w:trHeight w:val="288"/>
+        </w:trPr>
+        <w:tc>
+          <w:tcPr>
+            <w:tcW w:w="1880" w:type="dxa"/>
+            <w:noWrap/>
+            <w:hideMark/>
+          </w:tcPr>
+          <w:p>
+            <w:r>
+              <w:t>Owen Randolph</w:t>
+            </w:r>
+          </w:p>
+        </w:tc>
+        <w:tc>
+          <w:tcPr>
+            <w:tcW w:w="2700" w:type="dxa"/>
+            <w:noWrap/>
+            <w:hideMark/>
+          </w:tcPr>
+          <w:p>
+            <w:r>
+              <w:t>Normalization</w:t>
+            </w:r>
+          </w:p>
+        </w:tc>
+        <w:tc>
+          <w:tcPr>
+            <w:tcW w:w="8640" w:type="dxa"/>
+            <w:noWrap/>
+            <w:hideMark/>
+          </w:tcPr>
+          <w:p>
+            <w:r>
+              <w:t>Add foreign keys for 3NF - SQL Script</w:t>
+            </w:r>
+          </w:p>
+        </w:tc>
+        <w:tc>
+          <w:tcPr>
+            <w:tcW w:w="960" w:type="dxa"/>
+            <w:noWrap/>
+            <w:hideMark/>
+          </w:tcPr>
+          <w:p>
+            <w:r>
+              <w:t>0.5</w:t>
+            </w:r>
+          </w:p>
+        </w:tc>
+      </w:tr>
+      <w:tr>
+        <w:trPr>
+          <w:trHeight w:val="288"/>
+        </w:trPr>
+        <w:tc>
+          <w:tcPr>
+            <w:tcW w:w="1880" w:type="dxa"/>
+            <w:noWrap/>
+            <w:hideMark/>
+          </w:tcPr>
+          <w:p>
+            <w:r>
+              <w:t>Marcos Fernandez</w:t>
+            </w:r>
+          </w:p>
+        </w:tc>
+        <w:tc>
+          <w:tcPr>
+            <w:tcW w:w="2700" w:type="dxa"/>
+            <w:noWrap/>
+            <w:hideMark/>
+          </w:tcPr>
+          <w:p>
+            <w:r>
+              <w:t>Load Data</w:t>
+            </w:r>
+          </w:p>
+        </w:tc>
+        <w:tc>
+          <w:tcPr>
+            <w:tcW w:w="8640" w:type="dxa"/>
+            <w:noWrap/>
+            <w:hideMark/>
+          </w:tcPr>
+          <w:p>
+            <w:r>
+              <w:t>Loaded data from jupyter Notebook to MySQL Workbench</w:t>
+            </w:r>
+          </w:p>
+        </w:tc>
+        <w:tc>
+          <w:tcPr>
+            <w:tcW w:w="960" w:type="dxa"/>
+            <w:noWrap/>
+            <w:hideMark/>
+          </w:tcPr>
+          <w:p>
+            <w:r>
+              <w:t>0.25</w:t>
+            </w:r>
+          </w:p>
+        </w:tc>
+      </w:tr>
+      <w:tr>
+        <w:trPr>
+          <w:trHeight w:val="288"/>
+        </w:trPr>
+        <w:tc>
+          <w:tcPr>
+            <w:tcW w:w="1880" w:type="dxa"/>
+            <w:noWrap/>
+            <w:hideMark/>
+          </w:tcPr>
+          <w:p>
+            <w:r>
+              <w:t>Marcos Fernandez</w:t>
+            </w:r>
+          </w:p>
+        </w:tc>
+        <w:tc>
+          <w:tcPr>
+            <w:tcW w:w="2700" w:type="dxa"/>
+            <w:noWrap/>
+            <w:hideMark/>
+          </w:tcPr>
+          <w:p>
+            <w:r>
+              <w:t>Check for dulplicate values</w:t>
+            </w:r>
+          </w:p>
+        </w:tc>
+        <w:tc>
+          <w:tcPr>
+            <w:tcW w:w="8640" w:type="dxa"/>
+            <w:noWrap/>
+            <w:hideMark/>
+          </w:tcPr>
+          <w:p>
+            <w:r>
+              <w:t xml:space="preserve"> After data transfer from csv in Jupyter directory to MySQL workbench - Python</w:t>
+            </w:r>
+          </w:p>
+        </w:tc>
+        <w:tc>
+          <w:tcPr>
+            <w:tcW w:w="960" w:type="dxa"/>
+            <w:noWrap/>
+            <w:hideMark/>
+          </w:tcPr>
+          <w:p>
+            <w:r>
+              <w:t>0.25</w:t>
+            </w:r>
+          </w:p>
+        </w:tc>
+      </w:tr>
+      <w:tr>
+        <w:trPr>
+          <w:trHeight w:val="288"/>
+        </w:trPr>
+        <w:tc>
+          <w:tcPr>
+            <w:tcW w:w="1880" w:type="dxa"/>
+            <w:noWrap/>
+            <w:hideMark/>
+          </w:tcPr>
+          <w:p>
+            <w:r>
+              <w:t>Marcos Fernandez</w:t>
+            </w:r>
+          </w:p>
+        </w:tc>
+        <w:tc>
+          <w:tcPr>
+            <w:tcW w:w="2700" w:type="dxa"/>
+            <w:noWrap/>
+            <w:hideMark/>
+          </w:tcPr>
+          <w:p>
+            <w:r>
+              <w:t>Normalization</w:t>
+            </w:r>
+          </w:p>
+        </w:tc>
+        <w:tc>
+          <w:tcPr>
+            <w:tcW w:w="8640" w:type="dxa"/>
+            <w:noWrap/>
+            <w:hideMark/>
+          </w:tcPr>
+          <w:p>
+            <w:r>
+              <w:t>Create 3NF tables for normalization - SQL script</w:t>
+            </w:r>
+          </w:p>
+        </w:tc>
+        <w:tc>
+          <w:tcPr>
+            <w:tcW w:w="960" w:type="dxa"/>
+            <w:noWrap/>
+            <w:hideMark/>
+          </w:tcPr>
+          <w:p>
+            <w:r>
+              <w:t>1</w:t>
+            </w:r>
+          </w:p>
+        </w:tc>
+      </w:tr>
+      <w:tr>
+        <w:trPr>
+          <w:trHeight w:val="288"/>
+        </w:trPr>
+        <w:tc>
+          <w:tcPr>
+            <w:tcW w:w="1880" w:type="dxa"/>
+            <w:noWrap/>
+            <w:hideMark/>
+          </w:tcPr>
+          <w:p>
+            <w:r>
+              <w:t>Marcos Fernandez</w:t>
+            </w:r>
+          </w:p>
+        </w:tc>
+        <w:tc>
+          <w:tcPr>
+            <w:tcW w:w="2700" w:type="dxa"/>
+            <w:noWrap/>
+            <w:hideMark/>
+          </w:tcPr>
+          <w:p>
+            <w:r>
+              <w:t>Reporting</w:t>
+            </w:r>
+          </w:p>
+        </w:tc>
+        <w:tc>
+          <w:tcPr>
+            <w:tcW w:w="8640" w:type="dxa"/>
+            <w:noWrap/>
+            <w:hideMark/>
+          </w:tcPr>
+          <w:p>
+            <w:r>
+              <w:t xml:space="preserve">Refine Report Draft </w:t>
+            </w:r>
+          </w:p>
+        </w:tc>
+        <w:tc>
+          <w:tcPr>
+            <w:tcW w:w="960" w:type="dxa"/>
+            <w:noWrap/>
+            <w:hideMark/>
+          </w:tcPr>
+          <w:p>
+            <w:r>
+              <w:t>3</w:t>
+            </w:r>
+          </w:p>
+        </w:tc>
+      </w:tr>
+    </w:tbl>
+    <w:p/>
     <w:p>
       <w:pPr>
         <w:rPr>
@@ -768,7 +3715,299 @@
         <w:t>Appendix</w:t>
       </w:r>
     </w:p>
-    <w:p/>
+    <w:p>
+      <w:r>
+        <w:rPr>
+          <w:noProof/>
+        </w:rPr>
+        <w:lastRenderedPageBreak/>
+        <w:drawing>
+          <wp:inline distT="0" distB="0" distL="0" distR="0" wp14:anchorId="3E289590" wp14:editId="58B1ACB9">
+            <wp:extent cx="5943600" cy="3390900"/>
+            <wp:effectExtent l="0" t="0" r="0" b="0"/>
+            <wp:docPr id="748470980" name="Picture 1"/>
+            <wp:cNvGraphicFramePr>
+              <a:graphicFrameLocks xmlns:a="http://schemas.openxmlformats.org/drawingml/2006/main" noChangeAspect="1"/>
+            </wp:cNvGraphicFramePr>
+            <a:graphic xmlns:a="http://schemas.openxmlformats.org/drawingml/2006/main">
+              <a:graphicData uri="http://schemas.openxmlformats.org/drawingml/2006/picture">
+                <pic:pic xmlns:pic="http://schemas.openxmlformats.org/drawingml/2006/picture">
+                  <pic:nvPicPr>
+                    <pic:cNvPr id="748470980" name=""/>
+                    <pic:cNvPicPr/>
+                  </pic:nvPicPr>
+                  <pic:blipFill>
+                    <a:blip r:embed="rId10"/>
+                    <a:stretch>
+                      <a:fillRect/>
+                    </a:stretch>
+                  </pic:blipFill>
+                  <pic:spPr>
+                    <a:xfrm>
+                      <a:off x="0" y="0"/>
+                      <a:ext cx="5943600" cy="3390900"/>
+                    </a:xfrm>
+                    <a:prstGeom prst="rect">
+                      <a:avLst/>
+                    </a:prstGeom>
+                  </pic:spPr>
+                </pic:pic>
+              </a:graphicData>
+            </a:graphic>
+          </wp:inline>
+        </w:drawing>
+      </w:r>
+      <w:r>
+        <w:rPr>
+          <w:noProof/>
+        </w:rPr>
+        <w:drawing>
+          <wp:inline distT="0" distB="0" distL="0" distR="0" wp14:anchorId="1542A3BF" wp14:editId="216AC8C2">
+            <wp:extent cx="5943600" cy="2461260"/>
+            <wp:effectExtent l="0" t="0" r="0" b="0"/>
+            <wp:docPr id="128443980" name="Picture 1"/>
+            <wp:cNvGraphicFramePr>
+              <a:graphicFrameLocks xmlns:a="http://schemas.openxmlformats.org/drawingml/2006/main" noChangeAspect="1"/>
+            </wp:cNvGraphicFramePr>
+            <a:graphic xmlns:a="http://schemas.openxmlformats.org/drawingml/2006/main">
+              <a:graphicData uri="http://schemas.openxmlformats.org/drawingml/2006/picture">
+                <pic:pic xmlns:pic="http://schemas.openxmlformats.org/drawingml/2006/picture">
+                  <pic:nvPicPr>
+                    <pic:cNvPr id="128443980" name=""/>
+                    <pic:cNvPicPr/>
+                  </pic:nvPicPr>
+                  <pic:blipFill>
+                    <a:blip r:embed="rId11"/>
+                    <a:stretch>
+                      <a:fillRect/>
+                    </a:stretch>
+                  </pic:blipFill>
+                  <pic:spPr>
+                    <a:xfrm>
+                      <a:off x="0" y="0"/>
+                      <a:ext cx="5943600" cy="2461260"/>
+                    </a:xfrm>
+                    <a:prstGeom prst="rect">
+                      <a:avLst/>
+                    </a:prstGeom>
+                  </pic:spPr>
+                </pic:pic>
+              </a:graphicData>
+            </a:graphic>
+          </wp:inline>
+        </w:drawing>
+      </w:r>
+    </w:p>
+    <w:p>
+      <w:r>
+        <w:rPr>
+          <w:noProof/>
+        </w:rPr>
+        <w:lastRenderedPageBreak/>
+        <w:drawing>
+          <wp:inline distT="0" distB="0" distL="0" distR="0" wp14:anchorId="162F4BB3" wp14:editId="43BBADFC">
+            <wp:extent cx="5943600" cy="2264410"/>
+            <wp:effectExtent l="0" t="0" r="0" b="2540"/>
+            <wp:docPr id="1093602496" name="Picture 1"/>
+            <wp:cNvGraphicFramePr>
+              <a:graphicFrameLocks xmlns:a="http://schemas.openxmlformats.org/drawingml/2006/main" noChangeAspect="1"/>
+            </wp:cNvGraphicFramePr>
+            <a:graphic xmlns:a="http://schemas.openxmlformats.org/drawingml/2006/main">
+              <a:graphicData uri="http://schemas.openxmlformats.org/drawingml/2006/picture">
+                <pic:pic xmlns:pic="http://schemas.openxmlformats.org/drawingml/2006/picture">
+                  <pic:nvPicPr>
+                    <pic:cNvPr id="1093602496" name=""/>
+                    <pic:cNvPicPr/>
+                  </pic:nvPicPr>
+                  <pic:blipFill>
+                    <a:blip r:embed="rId12"/>
+                    <a:stretch>
+                      <a:fillRect/>
+                    </a:stretch>
+                  </pic:blipFill>
+                  <pic:spPr>
+                    <a:xfrm>
+                      <a:off x="0" y="0"/>
+                      <a:ext cx="5943600" cy="2264410"/>
+                    </a:xfrm>
+                    <a:prstGeom prst="rect">
+                      <a:avLst/>
+                    </a:prstGeom>
+                  </pic:spPr>
+                </pic:pic>
+              </a:graphicData>
+            </a:graphic>
+          </wp:inline>
+        </w:drawing>
+      </w:r>
+    </w:p>
+    <w:p>
+      <w:r>
+        <w:rPr>
+          <w:noProof/>
+        </w:rPr>
+        <w:drawing>
+          <wp:inline distT="0" distB="0" distL="0" distR="0" wp14:anchorId="5C41D247" wp14:editId="11E0E75D">
+            <wp:extent cx="5943600" cy="3357880"/>
+            <wp:effectExtent l="0" t="0" r="0" b="0"/>
+            <wp:docPr id="1627584644" name="Picture 1"/>
+            <wp:cNvGraphicFramePr>
+              <a:graphicFrameLocks xmlns:a="http://schemas.openxmlformats.org/drawingml/2006/main" noChangeAspect="1"/>
+            </wp:cNvGraphicFramePr>
+            <a:graphic xmlns:a="http://schemas.openxmlformats.org/drawingml/2006/main">
+              <a:graphicData uri="http://schemas.openxmlformats.org/drawingml/2006/picture">
+                <pic:pic xmlns:pic="http://schemas.openxmlformats.org/drawingml/2006/picture">
+                  <pic:nvPicPr>
+                    <pic:cNvPr id="1627584644" name=""/>
+                    <pic:cNvPicPr/>
+                  </pic:nvPicPr>
+                  <pic:blipFill>
+                    <a:blip r:embed="rId13"/>
+                    <a:stretch>
+                      <a:fillRect/>
+                    </a:stretch>
+                  </pic:blipFill>
+                  <pic:spPr>
+                    <a:xfrm>
+                      <a:off x="0" y="0"/>
+                      <a:ext cx="5943600" cy="3357880"/>
+                    </a:xfrm>
+                    <a:prstGeom prst="rect">
+                      <a:avLst/>
+                    </a:prstGeom>
+                  </pic:spPr>
+                </pic:pic>
+              </a:graphicData>
+            </a:graphic>
+          </wp:inline>
+        </w:drawing>
+      </w:r>
+    </w:p>
+    <w:p>
+      <w:r>
+        <w:rPr>
+          <w:noProof/>
+        </w:rPr>
+        <w:drawing>
+          <wp:inline distT="0" distB="0" distL="0" distR="0" wp14:anchorId="65D582D4" wp14:editId="785D628B">
+            <wp:extent cx="5943600" cy="1658620"/>
+            <wp:effectExtent l="0" t="0" r="0" b="0"/>
+            <wp:docPr id="1333367785" name="Picture 1"/>
+            <wp:cNvGraphicFramePr>
+              <a:graphicFrameLocks xmlns:a="http://schemas.openxmlformats.org/drawingml/2006/main" noChangeAspect="1"/>
+            </wp:cNvGraphicFramePr>
+            <a:graphic xmlns:a="http://schemas.openxmlformats.org/drawingml/2006/main">
+              <a:graphicData uri="http://schemas.openxmlformats.org/drawingml/2006/picture">
+                <pic:pic xmlns:pic="http://schemas.openxmlformats.org/drawingml/2006/picture">
+                  <pic:nvPicPr>
+                    <pic:cNvPr id="1333367785" name=""/>
+                    <pic:cNvPicPr/>
+                  </pic:nvPicPr>
+                  <pic:blipFill>
+                    <a:blip r:embed="rId14"/>
+                    <a:stretch>
+                      <a:fillRect/>
+                    </a:stretch>
+                  </pic:blipFill>
+                  <pic:spPr>
+                    <a:xfrm>
+                      <a:off x="0" y="0"/>
+                      <a:ext cx="5943600" cy="1658620"/>
+                    </a:xfrm>
+                    <a:prstGeom prst="rect">
+                      <a:avLst/>
+                    </a:prstGeom>
+                  </pic:spPr>
+                </pic:pic>
+              </a:graphicData>
+            </a:graphic>
+          </wp:inline>
+        </w:drawing>
+      </w:r>
+    </w:p>
+    <w:p>
+      <w:r>
+        <w:rPr>
+          <w:noProof/>
+        </w:rPr>
+        <w:lastRenderedPageBreak/>
+        <w:drawing>
+          <wp:inline distT="0" distB="0" distL="0" distR="0" wp14:anchorId="5F5D4596" wp14:editId="14BB412D">
+            <wp:extent cx="5943600" cy="2747645"/>
+            <wp:effectExtent l="0" t="0" r="0" b="0"/>
+            <wp:docPr id="612004788" name="Picture 1"/>
+            <wp:cNvGraphicFramePr>
+              <a:graphicFrameLocks xmlns:a="http://schemas.openxmlformats.org/drawingml/2006/main" noChangeAspect="1"/>
+            </wp:cNvGraphicFramePr>
+            <a:graphic xmlns:a="http://schemas.openxmlformats.org/drawingml/2006/main">
+              <a:graphicData uri="http://schemas.openxmlformats.org/drawingml/2006/picture">
+                <pic:pic xmlns:pic="http://schemas.openxmlformats.org/drawingml/2006/picture">
+                  <pic:nvPicPr>
+                    <pic:cNvPr id="612004788" name=""/>
+                    <pic:cNvPicPr/>
+                  </pic:nvPicPr>
+                  <pic:blipFill>
+                    <a:blip r:embed="rId15"/>
+                    <a:stretch>
+                      <a:fillRect/>
+                    </a:stretch>
+                  </pic:blipFill>
+                  <pic:spPr>
+                    <a:xfrm>
+                      <a:off x="0" y="0"/>
+                      <a:ext cx="5943600" cy="2747645"/>
+                    </a:xfrm>
+                    <a:prstGeom prst="rect">
+                      <a:avLst/>
+                    </a:prstGeom>
+                  </pic:spPr>
+                </pic:pic>
+              </a:graphicData>
+            </a:graphic>
+          </wp:inline>
+        </w:drawing>
+      </w:r>
+      <w:r>
+        <w:rPr>
+          <w:noProof/>
+        </w:rPr>
+        <w:drawing>
+          <wp:inline distT="0" distB="0" distL="0" distR="0" wp14:anchorId="4D5B8711" wp14:editId="1972E66C">
+            <wp:extent cx="5943600" cy="1776730"/>
+            <wp:effectExtent l="0" t="0" r="0" b="0"/>
+            <wp:docPr id="320269170" name="Picture 1"/>
+            <wp:cNvGraphicFramePr>
+              <a:graphicFrameLocks xmlns:a="http://schemas.openxmlformats.org/drawingml/2006/main" noChangeAspect="1"/>
+            </wp:cNvGraphicFramePr>
+            <a:graphic xmlns:a="http://schemas.openxmlformats.org/drawingml/2006/main">
+              <a:graphicData uri="http://schemas.openxmlformats.org/drawingml/2006/picture">
+                <pic:pic xmlns:pic="http://schemas.openxmlformats.org/drawingml/2006/picture">
+                  <pic:nvPicPr>
+                    <pic:cNvPr id="320269170" name=""/>
+                    <pic:cNvPicPr/>
+                  </pic:nvPicPr>
+                  <pic:blipFill>
+                    <a:blip r:embed="rId16"/>
+                    <a:stretch>
+                      <a:fillRect/>
+                    </a:stretch>
+                  </pic:blipFill>
+                  <pic:spPr>
+                    <a:xfrm>
+                      <a:off x="0" y="0"/>
+                      <a:ext cx="5943600" cy="1776730"/>
+                    </a:xfrm>
+                    <a:prstGeom prst="rect">
+                      <a:avLst/>
+                    </a:prstGeom>
+                  </pic:spPr>
+                </pic:pic>
+              </a:graphicData>
+            </a:graphic>
+          </wp:inline>
+        </w:drawing>
+      </w:r>
+    </w:p>
     <w:sectPr>
       <w:pgSz w:w="12240" w:h="15840"/>
       <w:pgMar w:top="1440" w:right="1440" w:bottom="1440" w:left="1440" w:header="720" w:footer="720" w:gutter="0"/>
@@ -871,6 +4110,95 @@
     </w:lvl>
   </w:abstractNum>
   <w:abstractNum w:abstractNumId="1" w15:restartNumberingAfterBreak="0">
+    <w:nsid w:val="1AFC7951"/>
+    <w:multiLevelType w:val="hybridMultilevel"/>
+    <w:tmpl w:val="26F04B14"/>
+    <w:lvl w:ilvl="0" w:tplc="FFFFFFFF">
+      <w:start w:val="1"/>
+      <w:numFmt w:val="decimal"/>
+      <w:lvlText w:val="%1-"/>
+      <w:lvlJc w:val="left"/>
+      <w:pPr>
+        <w:ind w:left="720" w:hanging="360"/>
+      </w:pPr>
+      <w:rPr>
+        <w:rFonts w:hint="default"/>
+      </w:rPr>
+    </w:lvl>
+    <w:lvl w:ilvl="1" w:tplc="FFFFFFFF">
+      <w:start w:val="1"/>
+      <w:numFmt w:val="lowerLetter"/>
+      <w:lvlText w:val="%2."/>
+      <w:lvlJc w:val="left"/>
+      <w:pPr>
+        <w:ind w:left="1440" w:hanging="360"/>
+      </w:pPr>
+    </w:lvl>
+    <w:lvl w:ilvl="2" w:tplc="FFFFFFFF" w:tentative="1">
+      <w:start w:val="1"/>
+      <w:numFmt w:val="lowerRoman"/>
+      <w:lvlText w:val="%3."/>
+      <w:lvlJc w:val="right"/>
+      <w:pPr>
+        <w:ind w:left="2160" w:hanging="180"/>
+      </w:pPr>
+    </w:lvl>
+    <w:lvl w:ilvl="3" w:tplc="FFFFFFFF" w:tentative="1">
+      <w:start w:val="1"/>
+      <w:numFmt w:val="decimal"/>
+      <w:lvlText w:val="%4."/>
+      <w:lvlJc w:val="left"/>
+      <w:pPr>
+        <w:ind w:left="2880" w:hanging="360"/>
+      </w:pPr>
+    </w:lvl>
+    <w:lvl w:ilvl="4" w:tplc="FFFFFFFF" w:tentative="1">
+      <w:start w:val="1"/>
+      <w:numFmt w:val="lowerLetter"/>
+      <w:lvlText w:val="%5."/>
+      <w:lvlJc w:val="left"/>
+      <w:pPr>
+        <w:ind w:left="3600" w:hanging="360"/>
+      </w:pPr>
+    </w:lvl>
+    <w:lvl w:ilvl="5" w:tplc="FFFFFFFF" w:tentative="1">
+      <w:start w:val="1"/>
+      <w:numFmt w:val="lowerRoman"/>
+      <w:lvlText w:val="%6."/>
+      <w:lvlJc w:val="right"/>
+      <w:pPr>
+        <w:ind w:left="4320" w:hanging="180"/>
+      </w:pPr>
+    </w:lvl>
+    <w:lvl w:ilvl="6" w:tplc="FFFFFFFF" w:tentative="1">
+      <w:start w:val="1"/>
+      <w:numFmt w:val="decimal"/>
+      <w:lvlText w:val="%7."/>
+      <w:lvlJc w:val="left"/>
+      <w:pPr>
+        <w:ind w:left="5040" w:hanging="360"/>
+      </w:pPr>
+    </w:lvl>
+    <w:lvl w:ilvl="7" w:tplc="FFFFFFFF" w:tentative="1">
+      <w:start w:val="1"/>
+      <w:numFmt w:val="lowerLetter"/>
+      <w:lvlText w:val="%8."/>
+      <w:lvlJc w:val="left"/>
+      <w:pPr>
+        <w:ind w:left="5760" w:hanging="360"/>
+      </w:pPr>
+    </w:lvl>
+    <w:lvl w:ilvl="8" w:tplc="FFFFFFFF" w:tentative="1">
+      <w:start w:val="1"/>
+      <w:numFmt w:val="lowerRoman"/>
+      <w:lvlText w:val="%9."/>
+      <w:lvlJc w:val="right"/>
+      <w:pPr>
+        <w:ind w:left="6480" w:hanging="180"/>
+      </w:pPr>
+    </w:lvl>
+  </w:abstractNum>
+  <w:abstractNum w:abstractNumId="2" w15:restartNumberingAfterBreak="0">
     <w:nsid w:val="24161136"/>
     <w:multiLevelType w:val="hybridMultilevel"/>
     <w:tmpl w:val="07D0363C"/>
@@ -983,7 +4311,7 @@
       </w:rPr>
     </w:lvl>
   </w:abstractNum>
-  <w:abstractNum w:abstractNumId="2" w15:restartNumberingAfterBreak="0">
+  <w:abstractNum w:abstractNumId="3" w15:restartNumberingAfterBreak="0">
     <w:nsid w:val="32FB7748"/>
     <w:multiLevelType w:val="hybridMultilevel"/>
     <w:tmpl w:val="31D625C0"/>
@@ -1072,7 +4400,96 @@
       </w:pPr>
     </w:lvl>
   </w:abstractNum>
-  <w:abstractNum w:abstractNumId="3" w15:restartNumberingAfterBreak="0">
+  <w:abstractNum w:abstractNumId="4" w15:restartNumberingAfterBreak="0">
+    <w:nsid w:val="52F41E9E"/>
+    <w:multiLevelType w:val="hybridMultilevel"/>
+    <w:tmpl w:val="26F04B14"/>
+    <w:lvl w:ilvl="0" w:tplc="38A0DBF6">
+      <w:start w:val="1"/>
+      <w:numFmt w:val="decimal"/>
+      <w:lvlText w:val="%1-"/>
+      <w:lvlJc w:val="left"/>
+      <w:pPr>
+        <w:ind w:left="720" w:hanging="360"/>
+      </w:pPr>
+      <w:rPr>
+        <w:rFonts w:hint="default"/>
+      </w:rPr>
+    </w:lvl>
+    <w:lvl w:ilvl="1" w:tplc="04090019">
+      <w:start w:val="1"/>
+      <w:numFmt w:val="lowerLetter"/>
+      <w:lvlText w:val="%2."/>
+      <w:lvlJc w:val="left"/>
+      <w:pPr>
+        <w:ind w:left="1440" w:hanging="360"/>
+      </w:pPr>
+    </w:lvl>
+    <w:lvl w:ilvl="2" w:tplc="0409001B" w:tentative="1">
+      <w:start w:val="1"/>
+      <w:numFmt w:val="lowerRoman"/>
+      <w:lvlText w:val="%3."/>
+      <w:lvlJc w:val="right"/>
+      <w:pPr>
+        <w:ind w:left="2160" w:hanging="180"/>
+      </w:pPr>
+    </w:lvl>
+    <w:lvl w:ilvl="3" w:tplc="0409000F" w:tentative="1">
+      <w:start w:val="1"/>
+      <w:numFmt w:val="decimal"/>
+      <w:lvlText w:val="%4."/>
+      <w:lvlJc w:val="left"/>
+      <w:pPr>
+        <w:ind w:left="2880" w:hanging="360"/>
+      </w:pPr>
+    </w:lvl>
+    <w:lvl w:ilvl="4" w:tplc="04090019" w:tentative="1">
+      <w:start w:val="1"/>
+      <w:numFmt w:val="lowerLetter"/>
+      <w:lvlText w:val="%5."/>
+      <w:lvlJc w:val="left"/>
+      <w:pPr>
+        <w:ind w:left="3600" w:hanging="360"/>
+      </w:pPr>
+    </w:lvl>
+    <w:lvl w:ilvl="5" w:tplc="0409001B" w:tentative="1">
+      <w:start w:val="1"/>
+      <w:numFmt w:val="lowerRoman"/>
+      <w:lvlText w:val="%6."/>
+      <w:lvlJc w:val="right"/>
+      <w:pPr>
+        <w:ind w:left="4320" w:hanging="180"/>
+      </w:pPr>
+    </w:lvl>
+    <w:lvl w:ilvl="6" w:tplc="0409000F" w:tentative="1">
+      <w:start w:val="1"/>
+      <w:numFmt w:val="decimal"/>
+      <w:lvlText w:val="%7."/>
+      <w:lvlJc w:val="left"/>
+      <w:pPr>
+        <w:ind w:left="5040" w:hanging="360"/>
+      </w:pPr>
+    </w:lvl>
+    <w:lvl w:ilvl="7" w:tplc="04090019" w:tentative="1">
+      <w:start w:val="1"/>
+      <w:numFmt w:val="lowerLetter"/>
+      <w:lvlText w:val="%8."/>
+      <w:lvlJc w:val="left"/>
+      <w:pPr>
+        <w:ind w:left="5760" w:hanging="360"/>
+      </w:pPr>
+    </w:lvl>
+    <w:lvl w:ilvl="8" w:tplc="0409001B" w:tentative="1">
+      <w:start w:val="1"/>
+      <w:numFmt w:val="lowerRoman"/>
+      <w:lvlText w:val="%9."/>
+      <w:lvlJc w:val="right"/>
+      <w:pPr>
+        <w:ind w:left="6480" w:hanging="180"/>
+      </w:pPr>
+    </w:lvl>
+  </w:abstractNum>
+  <w:abstractNum w:abstractNumId="5" w15:restartNumberingAfterBreak="0">
     <w:nsid w:val="5F811889"/>
     <w:multiLevelType w:val="hybridMultilevel"/>
     <w:tmpl w:val="0F0228F6"/>
@@ -1186,15 +4603,21 @@
     </w:lvl>
   </w:abstractNum>
   <w:num w:numId="1" w16cid:durableId="321548399">
-    <w:abstractNumId w:val="2"/>
+    <w:abstractNumId w:val="3"/>
   </w:num>
   <w:num w:numId="2" w16cid:durableId="2113740069">
     <w:abstractNumId w:val="0"/>
   </w:num>
   <w:num w:numId="3" w16cid:durableId="789518286">
-    <w:abstractNumId w:val="3"/>
+    <w:abstractNumId w:val="5"/>
   </w:num>
   <w:num w:numId="4" w16cid:durableId="201938456">
+    <w:abstractNumId w:val="2"/>
+  </w:num>
+  <w:num w:numId="5" w16cid:durableId="1844778035">
+    <w:abstractNumId w:val="4"/>
+  </w:num>
+  <w:num w:numId="6" w16cid:durableId="1540390104">
     <w:abstractNumId w:val="1"/>
   </w:num>
 </w:numbering>
@@ -1803,7 +5226,6 @@
   <w:style w:type="character" w:default="1" w:styleId="DefaultParagraphFont">
     <w:name w:val="Default Paragraph Font"/>
     <w:uiPriority w:val="1"/>
-    <w:semiHidden/>
     <w:unhideWhenUsed/>
   </w:style>
   <w:style w:type="table" w:default="1" w:styleId="TableNormal">
@@ -2117,6 +5539,25 @@
       <w:spacing w:val="5"/>
     </w:rPr>
   </w:style>
+  <w:style w:type="table" w:styleId="TableGrid">
+    <w:name w:val="Table Grid"/>
+    <w:basedOn w:val="TableNormal"/>
+    <w:uiPriority w:val="39"/>
+    <w:rsid w:val="006421F4"/>
+    <w:pPr>
+      <w:spacing w:after="0" w:line="240" w:lineRule="auto"/>
+    </w:pPr>
+    <w:tblPr>
+      <w:tblBorders>
+        <w:top w:val="single" w:sz="4" w:space="0" w:color="auto"/>
+        <w:left w:val="single" w:sz="4" w:space="0" w:color="auto"/>
+        <w:bottom w:val="single" w:sz="4" w:space="0" w:color="auto"/>
+        <w:right w:val="single" w:sz="4" w:space="0" w:color="auto"/>
+        <w:insideH w:val="single" w:sz="4" w:space="0" w:color="auto"/>
+        <w:insideV w:val="single" w:sz="4" w:space="0" w:color="auto"/>
+      </w:tblBorders>
+    </w:tblPr>
+  </w:style>
 </w:styles>
 </file>
 

</xml_diff>